<commit_message>
added VO object for response entity
</commit_message>
<xml_diff>
--- a/RECIPE REST API.docx
+++ b/RECIPE REST API.docx
@@ -77,7 +77,15 @@
         </w:numPr>
       </w:pPr>
       <w:r>
-        <w:t>Source code availability at GIT (</w:t>
+        <w:t xml:space="preserve">Source code </w:t>
+      </w:r>
+      <w:proofErr w:type="spellStart"/>
+      <w:r>
+        <w:t>availabile</w:t>
+      </w:r>
+      <w:proofErr w:type="spellEnd"/>
+      <w:r>
+        <w:t xml:space="preserve"> at GIT (</w:t>
       </w:r>
       <w:hyperlink r:id="rId5" w:history="1">
         <w:r>
@@ -124,10 +132,7 @@
         </w:numPr>
       </w:pPr>
       <w:r>
-        <w:t xml:space="preserve">JWT Web </w:t>
-      </w:r>
-      <w:r>
-        <w:t>authentication &amp; authorization</w:t>
+        <w:t>Spring Security with JWT web authentication</w:t>
       </w:r>
       <w:r>
         <w:t>.</w:t>
@@ -141,6 +146,9 @@
           <w:numId w:val="4"/>
         </w:numPr>
       </w:pPr>
+      <w:r>
+        <w:t xml:space="preserve">Centralized </w:t>
+      </w:r>
       <w:r>
         <w:t>Exception Handling.</w:t>
       </w:r>
@@ -349,1580 +357,318 @@
       <w:pPr>
         <w:shd w:val="clear" w:color="auto" w:fill="FFFFFE"/>
         <w:spacing w:line="270" w:lineRule="atLeast"/>
-        <w:rPr>
-          <w:rFonts w:ascii="Courier New" w:eastAsia="Times New Roman" w:hAnsi="Courier New" w:cs="Courier New"/>
-          <w:color w:val="000000"/>
-          <w:sz w:val="18"/>
-          <w:szCs w:val="18"/>
-        </w:rPr>
-      </w:pPr>
-      <w:r>
-        <w:rPr>
-          <w:rFonts w:ascii="Courier New" w:eastAsia="Times New Roman" w:hAnsi="Courier New" w:cs="Courier New"/>
-          <w:color w:val="000000"/>
-          <w:sz w:val="18"/>
-          <w:szCs w:val="18"/>
-        </w:rPr>
-        <w:t>    </w:t>
-      </w:r>
-      <w:r>
-        <w:rPr>
-          <w:rFonts w:ascii="Courier New" w:eastAsia="Times New Roman" w:hAnsi="Courier New" w:cs="Courier New"/>
-          <w:color w:val="000000"/>
-          <w:sz w:val="18"/>
-          <w:szCs w:val="18"/>
-        </w:rPr>
+      </w:pPr>
+      <w:r>
         <w:t>[</w:t>
       </w:r>
     </w:p>
     <w:p>
       <w:pPr>
         <w:shd w:val="clear" w:color="auto" w:fill="FFFFFE"/>
-        <w:spacing w:after="0" w:line="270" w:lineRule="atLeast"/>
-        <w:rPr>
-          <w:rFonts w:ascii="Courier New" w:eastAsia="Times New Roman" w:hAnsi="Courier New" w:cs="Courier New"/>
-          <w:color w:val="000000"/>
-          <w:sz w:val="18"/>
-          <w:szCs w:val="18"/>
-        </w:rPr>
-      </w:pPr>
-      <w:r>
-        <w:rPr>
-          <w:rFonts w:ascii="Courier New" w:eastAsia="Times New Roman" w:hAnsi="Courier New" w:cs="Courier New"/>
-          <w:color w:val="000000"/>
-          <w:sz w:val="18"/>
-          <w:szCs w:val="18"/>
-        </w:rPr>
-        <w:t>    {</w:t>
-      </w:r>
-    </w:p>
-    <w:p>
-      <w:pPr>
-        <w:shd w:val="clear" w:color="auto" w:fill="FFFFFE"/>
-        <w:spacing w:after="0" w:line="270" w:lineRule="atLeast"/>
-        <w:rPr>
-          <w:rFonts w:ascii="Courier New" w:eastAsia="Times New Roman" w:hAnsi="Courier New" w:cs="Courier New"/>
-          <w:color w:val="000000"/>
-          <w:sz w:val="18"/>
-          <w:szCs w:val="18"/>
-        </w:rPr>
-      </w:pPr>
-      <w:r>
-        <w:rPr>
-          <w:rFonts w:ascii="Courier New" w:eastAsia="Times New Roman" w:hAnsi="Courier New" w:cs="Courier New"/>
-          <w:color w:val="000000"/>
-          <w:sz w:val="18"/>
-          <w:szCs w:val="18"/>
-        </w:rPr>
-        <w:t>        </w:t>
-      </w:r>
-      <w:r>
-        <w:rPr>
-          <w:rFonts w:ascii="Courier New" w:eastAsia="Times New Roman" w:hAnsi="Courier New" w:cs="Courier New"/>
-          <w:color w:val="A31515"/>
-          <w:sz w:val="18"/>
-          <w:szCs w:val="18"/>
-        </w:rPr>
-        <w:t>"</w:t>
+        <w:spacing w:line="270" w:lineRule="atLeast"/>
+      </w:pPr>
+      <w:r>
+        <w:t xml:space="preserve">    {</w:t>
+      </w:r>
+    </w:p>
+    <w:p>
+      <w:pPr>
+        <w:shd w:val="clear" w:color="auto" w:fill="FFFFFE"/>
+        <w:spacing w:line="270" w:lineRule="atLeast"/>
+      </w:pPr>
+      <w:r>
+        <w:t xml:space="preserve">        "</w:t>
       </w:r>
       <w:proofErr w:type="spellStart"/>
       <w:proofErr w:type="gramStart"/>
       <w:r>
-        <w:rPr>
-          <w:rFonts w:ascii="Courier New" w:eastAsia="Times New Roman" w:hAnsi="Courier New" w:cs="Courier New"/>
-          <w:color w:val="A31515"/>
-          <w:sz w:val="18"/>
-          <w:szCs w:val="18"/>
-        </w:rPr>
         <w:t>recipeId</w:t>
       </w:r>
       <w:proofErr w:type="spellEnd"/>
       <w:proofErr w:type="gramEnd"/>
       <w:r>
-        <w:rPr>
-          <w:rFonts w:ascii="Courier New" w:eastAsia="Times New Roman" w:hAnsi="Courier New" w:cs="Courier New"/>
-          <w:color w:val="A31515"/>
-          <w:sz w:val="18"/>
-          <w:szCs w:val="18"/>
-        </w:rPr>
-        <w:t>"</w:t>
-      </w:r>
-      <w:r>
-        <w:rPr>
-          <w:rFonts w:ascii="Courier New" w:eastAsia="Times New Roman" w:hAnsi="Courier New" w:cs="Courier New"/>
-          <w:color w:val="000000"/>
-          <w:sz w:val="18"/>
-          <w:szCs w:val="18"/>
-        </w:rPr>
-        <w:t>: </w:t>
-      </w:r>
-      <w:r>
-        <w:rPr>
-          <w:rFonts w:ascii="Courier New" w:eastAsia="Times New Roman" w:hAnsi="Courier New" w:cs="Courier New"/>
-          <w:color w:val="098658"/>
-          <w:sz w:val="18"/>
-          <w:szCs w:val="18"/>
-        </w:rPr>
-        <w:t>3</w:t>
-      </w:r>
-      <w:r>
-        <w:rPr>
-          <w:rFonts w:ascii="Courier New" w:eastAsia="Times New Roman" w:hAnsi="Courier New" w:cs="Courier New"/>
-          <w:color w:val="000000"/>
-          <w:sz w:val="18"/>
-          <w:szCs w:val="18"/>
-        </w:rPr>
-        <w:t>,</w:t>
-      </w:r>
-    </w:p>
-    <w:p>
-      <w:pPr>
-        <w:shd w:val="clear" w:color="auto" w:fill="FFFFFE"/>
-        <w:spacing w:after="0" w:line="270" w:lineRule="atLeast"/>
-        <w:rPr>
-          <w:rFonts w:ascii="Courier New" w:eastAsia="Times New Roman" w:hAnsi="Courier New" w:cs="Courier New"/>
-          <w:color w:val="000000"/>
-          <w:sz w:val="18"/>
-          <w:szCs w:val="18"/>
-        </w:rPr>
-      </w:pPr>
-      <w:r>
-        <w:rPr>
-          <w:rFonts w:ascii="Courier New" w:eastAsia="Times New Roman" w:hAnsi="Courier New" w:cs="Courier New"/>
-          <w:color w:val="000000"/>
-          <w:sz w:val="18"/>
-          <w:szCs w:val="18"/>
-        </w:rPr>
-        <w:t>        </w:t>
-      </w:r>
-      <w:r>
-        <w:rPr>
-          <w:rFonts w:ascii="Courier New" w:eastAsia="Times New Roman" w:hAnsi="Courier New" w:cs="Courier New"/>
-          <w:color w:val="A31515"/>
-          <w:sz w:val="18"/>
-          <w:szCs w:val="18"/>
-        </w:rPr>
-        <w:t>"</w:t>
+        <w:t>": 1,</w:t>
+      </w:r>
+    </w:p>
+    <w:p>
+      <w:pPr>
+        <w:shd w:val="clear" w:color="auto" w:fill="FFFFFE"/>
+        <w:spacing w:line="270" w:lineRule="atLeast"/>
+      </w:pPr>
+      <w:r>
+        <w:t xml:space="preserve">        "</w:t>
       </w:r>
       <w:proofErr w:type="spellStart"/>
       <w:proofErr w:type="gramStart"/>
       <w:r>
-        <w:rPr>
-          <w:rFonts w:ascii="Courier New" w:eastAsia="Times New Roman" w:hAnsi="Courier New" w:cs="Courier New"/>
-          <w:color w:val="A31515"/>
-          <w:sz w:val="18"/>
-          <w:szCs w:val="18"/>
-        </w:rPr>
         <w:t>recipeCd</w:t>
       </w:r>
       <w:proofErr w:type="spellEnd"/>
       <w:proofErr w:type="gramEnd"/>
       <w:r>
-        <w:rPr>
-          <w:rFonts w:ascii="Courier New" w:eastAsia="Times New Roman" w:hAnsi="Courier New" w:cs="Courier New"/>
-          <w:color w:val="A31515"/>
-          <w:sz w:val="18"/>
-          <w:szCs w:val="18"/>
-        </w:rPr>
-        <w:t>"</w:t>
-      </w:r>
-      <w:r>
-        <w:rPr>
-          <w:rFonts w:ascii="Courier New" w:eastAsia="Times New Roman" w:hAnsi="Courier New" w:cs="Courier New"/>
-          <w:color w:val="000000"/>
-          <w:sz w:val="18"/>
-          <w:szCs w:val="18"/>
-        </w:rPr>
-        <w:t>: </w:t>
-      </w:r>
-      <w:r>
-        <w:rPr>
-          <w:rFonts w:ascii="Courier New" w:eastAsia="Times New Roman" w:hAnsi="Courier New" w:cs="Courier New"/>
-          <w:color w:val="0451A5"/>
-          <w:sz w:val="18"/>
-          <w:szCs w:val="18"/>
-        </w:rPr>
-        <w:t>"CRISPY COCONUT OATMEALS"</w:t>
-      </w:r>
-      <w:r>
-        <w:rPr>
-          <w:rFonts w:ascii="Courier New" w:eastAsia="Times New Roman" w:hAnsi="Courier New" w:cs="Courier New"/>
-          <w:color w:val="000000"/>
-          <w:sz w:val="18"/>
-          <w:szCs w:val="18"/>
-        </w:rPr>
-        <w:t>,</w:t>
-      </w:r>
-    </w:p>
-    <w:p>
-      <w:pPr>
-        <w:shd w:val="clear" w:color="auto" w:fill="FFFFFE"/>
-        <w:spacing w:after="0" w:line="270" w:lineRule="atLeast"/>
-        <w:rPr>
-          <w:rFonts w:ascii="Courier New" w:eastAsia="Times New Roman" w:hAnsi="Courier New" w:cs="Courier New"/>
-          <w:color w:val="000000"/>
-          <w:sz w:val="18"/>
-          <w:szCs w:val="18"/>
-        </w:rPr>
-      </w:pPr>
-      <w:r>
-        <w:rPr>
-          <w:rFonts w:ascii="Courier New" w:eastAsia="Times New Roman" w:hAnsi="Courier New" w:cs="Courier New"/>
-          <w:color w:val="000000"/>
-          <w:sz w:val="18"/>
-          <w:szCs w:val="18"/>
-        </w:rPr>
-        <w:t>        </w:t>
-      </w:r>
-      <w:r>
-        <w:rPr>
-          <w:rFonts w:ascii="Courier New" w:eastAsia="Times New Roman" w:hAnsi="Courier New" w:cs="Courier New"/>
-          <w:color w:val="A31515"/>
-          <w:sz w:val="18"/>
-          <w:szCs w:val="18"/>
-        </w:rPr>
-        <w:t>"</w:t>
+        <w:t>": "Coconut Latte Overnight Oats",</w:t>
+      </w:r>
+    </w:p>
+    <w:p>
+      <w:pPr>
+        <w:shd w:val="clear" w:color="auto" w:fill="FFFFFE"/>
+        <w:spacing w:line="270" w:lineRule="atLeast"/>
+      </w:pPr>
+      <w:r>
+        <w:t xml:space="preserve">        "</w:t>
       </w:r>
       <w:proofErr w:type="spellStart"/>
       <w:proofErr w:type="gramStart"/>
       <w:r>
-        <w:rPr>
-          <w:rFonts w:ascii="Courier New" w:eastAsia="Times New Roman" w:hAnsi="Courier New" w:cs="Courier New"/>
-          <w:color w:val="A31515"/>
-          <w:sz w:val="18"/>
-          <w:szCs w:val="18"/>
-        </w:rPr>
         <w:t>recipeCreationDt</w:t>
       </w:r>
       <w:proofErr w:type="spellEnd"/>
       <w:proofErr w:type="gramEnd"/>
       <w:r>
-        <w:rPr>
-          <w:rFonts w:ascii="Courier New" w:eastAsia="Times New Roman" w:hAnsi="Courier New" w:cs="Courier New"/>
-          <w:color w:val="A31515"/>
-          <w:sz w:val="18"/>
-          <w:szCs w:val="18"/>
-        </w:rPr>
-        <w:t>"</w:t>
-      </w:r>
-      <w:r>
-        <w:rPr>
-          <w:rFonts w:ascii="Courier New" w:eastAsia="Times New Roman" w:hAnsi="Courier New" w:cs="Courier New"/>
-          <w:color w:val="000000"/>
-          <w:sz w:val="18"/>
-          <w:szCs w:val="18"/>
-        </w:rPr>
-        <w:t>: </w:t>
-      </w:r>
-      <w:r>
-        <w:rPr>
-          <w:rFonts w:ascii="Courier New" w:eastAsia="Times New Roman" w:hAnsi="Courier New" w:cs="Courier New"/>
-          <w:color w:val="0451A5"/>
-          <w:sz w:val="18"/>
-          <w:szCs w:val="18"/>
-        </w:rPr>
-        <w:t>"2021-05-05T18:30:00.000+00:00"</w:t>
-      </w:r>
-      <w:r>
-        <w:rPr>
-          <w:rFonts w:ascii="Courier New" w:eastAsia="Times New Roman" w:hAnsi="Courier New" w:cs="Courier New"/>
-          <w:color w:val="000000"/>
-          <w:sz w:val="18"/>
-          <w:szCs w:val="18"/>
-        </w:rPr>
-        <w:t>,</w:t>
-      </w:r>
-    </w:p>
-    <w:p>
-      <w:pPr>
-        <w:shd w:val="clear" w:color="auto" w:fill="FFFFFE"/>
-        <w:spacing w:after="0" w:line="270" w:lineRule="atLeast"/>
-        <w:rPr>
-          <w:rFonts w:ascii="Courier New" w:eastAsia="Times New Roman" w:hAnsi="Courier New" w:cs="Courier New"/>
-          <w:color w:val="000000"/>
-          <w:sz w:val="18"/>
-          <w:szCs w:val="18"/>
-        </w:rPr>
-      </w:pPr>
-      <w:r>
-        <w:rPr>
-          <w:rFonts w:ascii="Courier New" w:eastAsia="Times New Roman" w:hAnsi="Courier New" w:cs="Courier New"/>
-          <w:color w:val="000000"/>
-          <w:sz w:val="18"/>
-          <w:szCs w:val="18"/>
-        </w:rPr>
-        <w:t>        </w:t>
-      </w:r>
-      <w:r>
-        <w:rPr>
-          <w:rFonts w:ascii="Courier New" w:eastAsia="Times New Roman" w:hAnsi="Courier New" w:cs="Courier New"/>
-          <w:color w:val="A31515"/>
-          <w:sz w:val="18"/>
-          <w:szCs w:val="18"/>
-        </w:rPr>
-        <w:t>"</w:t>
+        <w:t>": "2021-05-18T18:30:00.000+00:00",</w:t>
+      </w:r>
+    </w:p>
+    <w:p>
+      <w:pPr>
+        <w:shd w:val="clear" w:color="auto" w:fill="FFFFFE"/>
+        <w:spacing w:line="270" w:lineRule="atLeast"/>
+      </w:pPr>
+      <w:r>
+        <w:t xml:space="preserve">        "</w:t>
       </w:r>
       <w:proofErr w:type="spellStart"/>
       <w:proofErr w:type="gramStart"/>
       <w:r>
-        <w:rPr>
-          <w:rFonts w:ascii="Courier New" w:eastAsia="Times New Roman" w:hAnsi="Courier New" w:cs="Courier New"/>
-          <w:color w:val="A31515"/>
-          <w:sz w:val="18"/>
-          <w:szCs w:val="18"/>
-        </w:rPr>
         <w:t>recipeModificationDt</w:t>
       </w:r>
       <w:proofErr w:type="spellEnd"/>
       <w:proofErr w:type="gramEnd"/>
       <w:r>
-        <w:rPr>
-          <w:rFonts w:ascii="Courier New" w:eastAsia="Times New Roman" w:hAnsi="Courier New" w:cs="Courier New"/>
-          <w:color w:val="A31515"/>
-          <w:sz w:val="18"/>
-          <w:szCs w:val="18"/>
-        </w:rPr>
-        <w:t>"</w:t>
-      </w:r>
-      <w:r>
-        <w:rPr>
-          <w:rFonts w:ascii="Courier New" w:eastAsia="Times New Roman" w:hAnsi="Courier New" w:cs="Courier New"/>
-          <w:color w:val="000000"/>
-          <w:sz w:val="18"/>
-          <w:szCs w:val="18"/>
-        </w:rPr>
-        <w:t>: </w:t>
-      </w:r>
-      <w:r>
-        <w:rPr>
-          <w:rFonts w:ascii="Courier New" w:eastAsia="Times New Roman" w:hAnsi="Courier New" w:cs="Courier New"/>
-          <w:color w:val="0451A5"/>
-          <w:sz w:val="18"/>
-          <w:szCs w:val="18"/>
-        </w:rPr>
-        <w:t>"2021-05-05T18:30:00.000+00:00"</w:t>
-      </w:r>
-      <w:r>
-        <w:rPr>
-          <w:rFonts w:ascii="Courier New" w:eastAsia="Times New Roman" w:hAnsi="Courier New" w:cs="Courier New"/>
-          <w:color w:val="000000"/>
-          <w:sz w:val="18"/>
-          <w:szCs w:val="18"/>
-        </w:rPr>
-        <w:t>,</w:t>
-      </w:r>
-    </w:p>
-    <w:p>
-      <w:pPr>
-        <w:shd w:val="clear" w:color="auto" w:fill="FFFFFE"/>
-        <w:spacing w:after="0" w:line="270" w:lineRule="atLeast"/>
-        <w:rPr>
-          <w:rFonts w:ascii="Courier New" w:eastAsia="Times New Roman" w:hAnsi="Courier New" w:cs="Courier New"/>
-          <w:color w:val="000000"/>
-          <w:sz w:val="18"/>
-          <w:szCs w:val="18"/>
-        </w:rPr>
-      </w:pPr>
-      <w:r>
-        <w:rPr>
-          <w:rFonts w:ascii="Courier New" w:eastAsia="Times New Roman" w:hAnsi="Courier New" w:cs="Courier New"/>
-          <w:color w:val="000000"/>
-          <w:sz w:val="18"/>
-          <w:szCs w:val="18"/>
-        </w:rPr>
-        <w:t>        </w:t>
-      </w:r>
-      <w:r>
-        <w:rPr>
-          <w:rFonts w:ascii="Courier New" w:eastAsia="Times New Roman" w:hAnsi="Courier New" w:cs="Courier New"/>
-          <w:color w:val="A31515"/>
-          <w:sz w:val="18"/>
-          <w:szCs w:val="18"/>
-        </w:rPr>
-        <w:t>"</w:t>
+        <w:t>": "2021-05-18T18:30:00.000+00:00",</w:t>
+      </w:r>
+    </w:p>
+    <w:p>
+      <w:pPr>
+        <w:shd w:val="clear" w:color="auto" w:fill="FFFFFE"/>
+        <w:spacing w:line="270" w:lineRule="atLeast"/>
+      </w:pPr>
+      <w:r>
+        <w:t xml:space="preserve">        "</w:t>
       </w:r>
       <w:proofErr w:type="spellStart"/>
       <w:proofErr w:type="gramStart"/>
       <w:r>
-        <w:rPr>
-          <w:rFonts w:ascii="Courier New" w:eastAsia="Times New Roman" w:hAnsi="Courier New" w:cs="Courier New"/>
-          <w:color w:val="A31515"/>
-          <w:sz w:val="18"/>
-          <w:szCs w:val="18"/>
-        </w:rPr>
         <w:t>noOfPerson</w:t>
       </w:r>
       <w:proofErr w:type="spellEnd"/>
       <w:proofErr w:type="gramEnd"/>
       <w:r>
-        <w:rPr>
-          <w:rFonts w:ascii="Courier New" w:eastAsia="Times New Roman" w:hAnsi="Courier New" w:cs="Courier New"/>
-          <w:color w:val="A31515"/>
-          <w:sz w:val="18"/>
-          <w:szCs w:val="18"/>
-        </w:rPr>
-        <w:t>"</w:t>
-      </w:r>
-      <w:r>
-        <w:rPr>
-          <w:rFonts w:ascii="Courier New" w:eastAsia="Times New Roman" w:hAnsi="Courier New" w:cs="Courier New"/>
-          <w:color w:val="000000"/>
-          <w:sz w:val="18"/>
-          <w:szCs w:val="18"/>
-        </w:rPr>
-        <w:t>: </w:t>
-      </w:r>
-      <w:r>
-        <w:rPr>
-          <w:rFonts w:ascii="Courier New" w:eastAsia="Times New Roman" w:hAnsi="Courier New" w:cs="Courier New"/>
-          <w:color w:val="098658"/>
-          <w:sz w:val="18"/>
-          <w:szCs w:val="18"/>
-        </w:rPr>
-        <w:t>4</w:t>
-      </w:r>
-      <w:r>
-        <w:rPr>
-          <w:rFonts w:ascii="Courier New" w:eastAsia="Times New Roman" w:hAnsi="Courier New" w:cs="Courier New"/>
-          <w:color w:val="000000"/>
-          <w:sz w:val="18"/>
-          <w:szCs w:val="18"/>
-        </w:rPr>
-        <w:t>,</w:t>
-      </w:r>
-    </w:p>
-    <w:p>
-      <w:pPr>
-        <w:shd w:val="clear" w:color="auto" w:fill="FFFFFE"/>
-        <w:spacing w:after="0" w:line="270" w:lineRule="atLeast"/>
-        <w:rPr>
-          <w:rFonts w:ascii="Courier New" w:eastAsia="Times New Roman" w:hAnsi="Courier New" w:cs="Courier New"/>
-          <w:color w:val="000000"/>
-          <w:sz w:val="18"/>
-          <w:szCs w:val="18"/>
-        </w:rPr>
-      </w:pPr>
-      <w:r>
-        <w:rPr>
-          <w:rFonts w:ascii="Courier New" w:eastAsia="Times New Roman" w:hAnsi="Courier New" w:cs="Courier New"/>
-          <w:color w:val="000000"/>
-          <w:sz w:val="18"/>
-          <w:szCs w:val="18"/>
-        </w:rPr>
-        <w:t>        </w:t>
-      </w:r>
-      <w:r>
-        <w:rPr>
-          <w:rFonts w:ascii="Courier New" w:eastAsia="Times New Roman" w:hAnsi="Courier New" w:cs="Courier New"/>
-          <w:color w:val="A31515"/>
-          <w:sz w:val="18"/>
-          <w:szCs w:val="18"/>
-        </w:rPr>
-        <w:t>"</w:t>
-      </w:r>
+        <w:t>": 3,</w:t>
+      </w:r>
+    </w:p>
+    <w:p>
+      <w:pPr>
+        <w:shd w:val="clear" w:color="auto" w:fill="FFFFFE"/>
+        <w:spacing w:line="270" w:lineRule="atLeast"/>
+      </w:pPr>
+      <w:r>
+        <w:t xml:space="preserve">        "</w:t>
+      </w:r>
+      <w:proofErr w:type="spellStart"/>
       <w:proofErr w:type="gramStart"/>
       <w:r>
-        <w:rPr>
-          <w:rFonts w:ascii="Courier New" w:eastAsia="Times New Roman" w:hAnsi="Courier New" w:cs="Courier New"/>
-          <w:color w:val="A31515"/>
-          <w:sz w:val="18"/>
-          <w:szCs w:val="18"/>
-        </w:rPr>
+        <w:t>ingredientsId</w:t>
+      </w:r>
+      <w:proofErr w:type="spellEnd"/>
+      <w:proofErr w:type="gramEnd"/>
+      <w:r>
+        <w:t>": 1,</w:t>
+      </w:r>
+    </w:p>
+    <w:p>
+      <w:pPr>
+        <w:shd w:val="clear" w:color="auto" w:fill="FFFFFE"/>
+        <w:spacing w:line="270" w:lineRule="atLeast"/>
+      </w:pPr>
+      <w:r>
+        <w:t xml:space="preserve">        "</w:t>
+      </w:r>
+      <w:proofErr w:type="gramStart"/>
+      <w:r>
         <w:t>active</w:t>
       </w:r>
       <w:proofErr w:type="gramEnd"/>
       <w:r>
-        <w:rPr>
-          <w:rFonts w:ascii="Courier New" w:eastAsia="Times New Roman" w:hAnsi="Courier New" w:cs="Courier New"/>
-          <w:color w:val="A31515"/>
-          <w:sz w:val="18"/>
-          <w:szCs w:val="18"/>
-        </w:rPr>
-        <w:t>"</w:t>
-      </w:r>
-      <w:r>
-        <w:rPr>
-          <w:rFonts w:ascii="Courier New" w:eastAsia="Times New Roman" w:hAnsi="Courier New" w:cs="Courier New"/>
-          <w:color w:val="000000"/>
-          <w:sz w:val="18"/>
-          <w:szCs w:val="18"/>
-        </w:rPr>
-        <w:t>: </w:t>
-      </w:r>
-      <w:r>
-        <w:rPr>
-          <w:rFonts w:ascii="Courier New" w:eastAsia="Times New Roman" w:hAnsi="Courier New" w:cs="Courier New"/>
-          <w:b/>
-          <w:bCs/>
-          <w:color w:val="0451A5"/>
-          <w:sz w:val="18"/>
-          <w:szCs w:val="18"/>
-        </w:rPr>
-        <w:t>true</w:t>
-      </w:r>
-    </w:p>
-    <w:p>
-      <w:pPr>
-        <w:shd w:val="clear" w:color="auto" w:fill="FFFFFE"/>
-        <w:spacing w:after="0" w:line="270" w:lineRule="atLeast"/>
-        <w:rPr>
-          <w:rFonts w:ascii="Courier New" w:eastAsia="Times New Roman" w:hAnsi="Courier New" w:cs="Courier New"/>
-          <w:color w:val="000000"/>
-          <w:sz w:val="18"/>
-          <w:szCs w:val="18"/>
-        </w:rPr>
-      </w:pPr>
-      <w:r>
-        <w:rPr>
-          <w:rFonts w:ascii="Courier New" w:eastAsia="Times New Roman" w:hAnsi="Courier New" w:cs="Courier New"/>
-          <w:color w:val="000000"/>
-          <w:sz w:val="18"/>
-          <w:szCs w:val="18"/>
-        </w:rPr>
-        <w:t>    },</w:t>
-      </w:r>
-    </w:p>
-    <w:p>
-      <w:pPr>
-        <w:shd w:val="clear" w:color="auto" w:fill="FFFFFE"/>
-        <w:spacing w:after="0" w:line="270" w:lineRule="atLeast"/>
-        <w:rPr>
-          <w:rFonts w:ascii="Courier New" w:eastAsia="Times New Roman" w:hAnsi="Courier New" w:cs="Courier New"/>
-          <w:color w:val="000000"/>
-          <w:sz w:val="18"/>
-          <w:szCs w:val="18"/>
-        </w:rPr>
-      </w:pPr>
-      <w:r>
-        <w:rPr>
-          <w:rFonts w:ascii="Courier New" w:eastAsia="Times New Roman" w:hAnsi="Courier New" w:cs="Courier New"/>
-          <w:color w:val="000000"/>
-          <w:sz w:val="18"/>
-          <w:szCs w:val="18"/>
-        </w:rPr>
-        <w:t>    {</w:t>
-      </w:r>
-    </w:p>
-    <w:p>
-      <w:pPr>
-        <w:shd w:val="clear" w:color="auto" w:fill="FFFFFE"/>
-        <w:spacing w:after="0" w:line="270" w:lineRule="atLeast"/>
-        <w:rPr>
-          <w:rFonts w:ascii="Courier New" w:eastAsia="Times New Roman" w:hAnsi="Courier New" w:cs="Courier New"/>
-          <w:color w:val="000000"/>
-          <w:sz w:val="18"/>
-          <w:szCs w:val="18"/>
-        </w:rPr>
-      </w:pPr>
-      <w:r>
-        <w:rPr>
-          <w:rFonts w:ascii="Courier New" w:eastAsia="Times New Roman" w:hAnsi="Courier New" w:cs="Courier New"/>
-          <w:color w:val="000000"/>
-          <w:sz w:val="18"/>
-          <w:szCs w:val="18"/>
-        </w:rPr>
-        <w:t>        </w:t>
-      </w:r>
-      <w:r>
-        <w:rPr>
-          <w:rFonts w:ascii="Courier New" w:eastAsia="Times New Roman" w:hAnsi="Courier New" w:cs="Courier New"/>
-          <w:color w:val="A31515"/>
-          <w:sz w:val="18"/>
-          <w:szCs w:val="18"/>
-        </w:rPr>
-        <w:t>"</w:t>
+        <w:t>": true</w:t>
+      </w:r>
+    </w:p>
+    <w:p>
+      <w:pPr>
+        <w:shd w:val="clear" w:color="auto" w:fill="FFFFFE"/>
+        <w:spacing w:line="270" w:lineRule="atLeast"/>
+      </w:pPr>
+      <w:r>
+        <w:t xml:space="preserve">    },</w:t>
+      </w:r>
+    </w:p>
+    <w:p>
+      <w:pPr>
+        <w:shd w:val="clear" w:color="auto" w:fill="FFFFFE"/>
+        <w:spacing w:line="270" w:lineRule="atLeast"/>
+      </w:pPr>
+      <w:r>
+        <w:t xml:space="preserve">    {</w:t>
+      </w:r>
+    </w:p>
+    <w:p>
+      <w:pPr>
+        <w:shd w:val="clear" w:color="auto" w:fill="FFFFFE"/>
+        <w:spacing w:line="270" w:lineRule="atLeast"/>
+      </w:pPr>
+      <w:r>
+        <w:t xml:space="preserve">        "</w:t>
       </w:r>
       <w:proofErr w:type="spellStart"/>
       <w:proofErr w:type="gramStart"/>
       <w:r>
-        <w:rPr>
-          <w:rFonts w:ascii="Courier New" w:eastAsia="Times New Roman" w:hAnsi="Courier New" w:cs="Courier New"/>
-          <w:color w:val="A31515"/>
-          <w:sz w:val="18"/>
-          <w:szCs w:val="18"/>
-        </w:rPr>
         <w:t>recipeId</w:t>
       </w:r>
       <w:proofErr w:type="spellEnd"/>
       <w:proofErr w:type="gramEnd"/>
       <w:r>
-        <w:rPr>
-          <w:rFonts w:ascii="Courier New" w:eastAsia="Times New Roman" w:hAnsi="Courier New" w:cs="Courier New"/>
-          <w:color w:val="A31515"/>
-          <w:sz w:val="18"/>
-          <w:szCs w:val="18"/>
-        </w:rPr>
-        <w:t>"</w:t>
-      </w:r>
-      <w:r>
-        <w:rPr>
-          <w:rFonts w:ascii="Courier New" w:eastAsia="Times New Roman" w:hAnsi="Courier New" w:cs="Courier New"/>
-          <w:color w:val="000000"/>
-          <w:sz w:val="18"/>
-          <w:szCs w:val="18"/>
-        </w:rPr>
-        <w:t>: </w:t>
-      </w:r>
-      <w:r>
-        <w:rPr>
-          <w:rFonts w:ascii="Courier New" w:eastAsia="Times New Roman" w:hAnsi="Courier New" w:cs="Courier New"/>
-          <w:color w:val="098658"/>
-          <w:sz w:val="18"/>
-          <w:szCs w:val="18"/>
-        </w:rPr>
-        <w:t>2</w:t>
-      </w:r>
-      <w:r>
-        <w:rPr>
-          <w:rFonts w:ascii="Courier New" w:eastAsia="Times New Roman" w:hAnsi="Courier New" w:cs="Courier New"/>
-          <w:color w:val="000000"/>
-          <w:sz w:val="18"/>
-          <w:szCs w:val="18"/>
-        </w:rPr>
-        <w:t>,</w:t>
-      </w:r>
-    </w:p>
-    <w:p>
-      <w:pPr>
-        <w:shd w:val="clear" w:color="auto" w:fill="FFFFFE"/>
-        <w:spacing w:after="0" w:line="270" w:lineRule="atLeast"/>
-        <w:rPr>
-          <w:rFonts w:ascii="Courier New" w:eastAsia="Times New Roman" w:hAnsi="Courier New" w:cs="Courier New"/>
-          <w:color w:val="000000"/>
-          <w:sz w:val="18"/>
-          <w:szCs w:val="18"/>
-        </w:rPr>
-      </w:pPr>
-      <w:r>
-        <w:rPr>
-          <w:rFonts w:ascii="Courier New" w:eastAsia="Times New Roman" w:hAnsi="Courier New" w:cs="Courier New"/>
-          <w:color w:val="000000"/>
-          <w:sz w:val="18"/>
-          <w:szCs w:val="18"/>
-        </w:rPr>
-        <w:t>        </w:t>
-      </w:r>
-      <w:r>
-        <w:rPr>
-          <w:rFonts w:ascii="Courier New" w:eastAsia="Times New Roman" w:hAnsi="Courier New" w:cs="Courier New"/>
-          <w:color w:val="A31515"/>
-          <w:sz w:val="18"/>
-          <w:szCs w:val="18"/>
-        </w:rPr>
-        <w:t>"</w:t>
+        <w:t>": 2,</w:t>
+      </w:r>
+    </w:p>
+    <w:p>
+      <w:pPr>
+        <w:shd w:val="clear" w:color="auto" w:fill="FFFFFE"/>
+        <w:spacing w:line="270" w:lineRule="atLeast"/>
+      </w:pPr>
+      <w:r>
+        <w:lastRenderedPageBreak/>
+        <w:t xml:space="preserve">        "</w:t>
       </w:r>
       <w:proofErr w:type="spellStart"/>
       <w:proofErr w:type="gramStart"/>
       <w:r>
-        <w:rPr>
-          <w:rFonts w:ascii="Courier New" w:eastAsia="Times New Roman" w:hAnsi="Courier New" w:cs="Courier New"/>
-          <w:color w:val="A31515"/>
-          <w:sz w:val="18"/>
-          <w:szCs w:val="18"/>
-        </w:rPr>
         <w:t>recipeCd</w:t>
       </w:r>
       <w:proofErr w:type="spellEnd"/>
       <w:proofErr w:type="gramEnd"/>
       <w:r>
-        <w:rPr>
-          <w:rFonts w:ascii="Courier New" w:eastAsia="Times New Roman" w:hAnsi="Courier New" w:cs="Courier New"/>
-          <w:color w:val="A31515"/>
-          <w:sz w:val="18"/>
-          <w:szCs w:val="18"/>
-        </w:rPr>
-        <w:t>"</w:t>
-      </w:r>
-      <w:r>
-        <w:rPr>
-          <w:rFonts w:ascii="Courier New" w:eastAsia="Times New Roman" w:hAnsi="Courier New" w:cs="Courier New"/>
-          <w:color w:val="000000"/>
-          <w:sz w:val="18"/>
-          <w:szCs w:val="18"/>
-        </w:rPr>
-        <w:t>: </w:t>
-      </w:r>
-      <w:r>
-        <w:rPr>
-          <w:rFonts w:ascii="Courier New" w:eastAsia="Times New Roman" w:hAnsi="Courier New" w:cs="Courier New"/>
-          <w:color w:val="0451A5"/>
-          <w:sz w:val="18"/>
-          <w:szCs w:val="18"/>
-        </w:rPr>
-        <w:t>"CRISPY COCONUT OATMEALS"</w:t>
-      </w:r>
-      <w:r>
-        <w:rPr>
-          <w:rFonts w:ascii="Courier New" w:eastAsia="Times New Roman" w:hAnsi="Courier New" w:cs="Courier New"/>
-          <w:color w:val="000000"/>
-          <w:sz w:val="18"/>
-          <w:szCs w:val="18"/>
-        </w:rPr>
-        <w:t>,</w:t>
-      </w:r>
-    </w:p>
-    <w:p>
-      <w:pPr>
-        <w:shd w:val="clear" w:color="auto" w:fill="FFFFFE"/>
-        <w:spacing w:after="0" w:line="270" w:lineRule="atLeast"/>
-        <w:rPr>
-          <w:rFonts w:ascii="Courier New" w:eastAsia="Times New Roman" w:hAnsi="Courier New" w:cs="Courier New"/>
-          <w:color w:val="000000"/>
-          <w:sz w:val="18"/>
-          <w:szCs w:val="18"/>
-        </w:rPr>
-      </w:pPr>
-      <w:r>
-        <w:rPr>
-          <w:rFonts w:ascii="Courier New" w:eastAsia="Times New Roman" w:hAnsi="Courier New" w:cs="Courier New"/>
-          <w:color w:val="000000"/>
-          <w:sz w:val="18"/>
-          <w:szCs w:val="18"/>
-        </w:rPr>
-        <w:t>        </w:t>
-      </w:r>
-      <w:r>
-        <w:rPr>
-          <w:rFonts w:ascii="Courier New" w:eastAsia="Times New Roman" w:hAnsi="Courier New" w:cs="Courier New"/>
-          <w:color w:val="A31515"/>
-          <w:sz w:val="18"/>
-          <w:szCs w:val="18"/>
-        </w:rPr>
-        <w:t>"</w:t>
+        <w:t>": "Coconut Latte Overnight Oats",</w:t>
+      </w:r>
+    </w:p>
+    <w:p>
+      <w:pPr>
+        <w:shd w:val="clear" w:color="auto" w:fill="FFFFFE"/>
+        <w:spacing w:line="270" w:lineRule="atLeast"/>
+      </w:pPr>
+      <w:r>
+        <w:t xml:space="preserve">        "</w:t>
       </w:r>
       <w:proofErr w:type="spellStart"/>
       <w:proofErr w:type="gramStart"/>
       <w:r>
-        <w:rPr>
-          <w:rFonts w:ascii="Courier New" w:eastAsia="Times New Roman" w:hAnsi="Courier New" w:cs="Courier New"/>
-          <w:color w:val="A31515"/>
-          <w:sz w:val="18"/>
-          <w:szCs w:val="18"/>
-        </w:rPr>
         <w:t>recipeCreationDt</w:t>
       </w:r>
       <w:proofErr w:type="spellEnd"/>
       <w:proofErr w:type="gramEnd"/>
       <w:r>
-        <w:rPr>
-          <w:rFonts w:ascii="Courier New" w:eastAsia="Times New Roman" w:hAnsi="Courier New" w:cs="Courier New"/>
-          <w:color w:val="A31515"/>
-          <w:sz w:val="18"/>
-          <w:szCs w:val="18"/>
-        </w:rPr>
-        <w:t>"</w:t>
-      </w:r>
-      <w:r>
-        <w:rPr>
-          <w:rFonts w:ascii="Courier New" w:eastAsia="Times New Roman" w:hAnsi="Courier New" w:cs="Courier New"/>
-          <w:color w:val="000000"/>
-          <w:sz w:val="18"/>
-          <w:szCs w:val="18"/>
-        </w:rPr>
-        <w:t>: </w:t>
-      </w:r>
-      <w:r>
-        <w:rPr>
-          <w:rFonts w:ascii="Courier New" w:eastAsia="Times New Roman" w:hAnsi="Courier New" w:cs="Courier New"/>
-          <w:color w:val="0451A5"/>
-          <w:sz w:val="18"/>
-          <w:szCs w:val="18"/>
-        </w:rPr>
-        <w:t>"2021-05-05T18:30:00.000+00:00"</w:t>
-      </w:r>
-      <w:r>
-        <w:rPr>
-          <w:rFonts w:ascii="Courier New" w:eastAsia="Times New Roman" w:hAnsi="Courier New" w:cs="Courier New"/>
-          <w:color w:val="000000"/>
-          <w:sz w:val="18"/>
-          <w:szCs w:val="18"/>
-        </w:rPr>
-        <w:t>,</w:t>
-      </w:r>
-    </w:p>
-    <w:p>
-      <w:pPr>
-        <w:shd w:val="clear" w:color="auto" w:fill="FFFFFE"/>
-        <w:spacing w:after="0" w:line="270" w:lineRule="atLeast"/>
-        <w:rPr>
-          <w:rFonts w:ascii="Courier New" w:eastAsia="Times New Roman" w:hAnsi="Courier New" w:cs="Courier New"/>
-          <w:color w:val="000000"/>
-          <w:sz w:val="18"/>
-          <w:szCs w:val="18"/>
-        </w:rPr>
-      </w:pPr>
-      <w:r>
-        <w:rPr>
-          <w:rFonts w:ascii="Courier New" w:eastAsia="Times New Roman" w:hAnsi="Courier New" w:cs="Courier New"/>
-          <w:color w:val="000000"/>
-          <w:sz w:val="18"/>
-          <w:szCs w:val="18"/>
-        </w:rPr>
-        <w:t>        </w:t>
-      </w:r>
-      <w:r>
-        <w:rPr>
-          <w:rFonts w:ascii="Courier New" w:eastAsia="Times New Roman" w:hAnsi="Courier New" w:cs="Courier New"/>
-          <w:color w:val="A31515"/>
-          <w:sz w:val="18"/>
-          <w:szCs w:val="18"/>
-        </w:rPr>
-        <w:t>"</w:t>
+        <w:t>": "2021-05-18T18:30:00.000+00:00",</w:t>
+      </w:r>
+    </w:p>
+    <w:p>
+      <w:pPr>
+        <w:shd w:val="clear" w:color="auto" w:fill="FFFFFE"/>
+        <w:spacing w:line="270" w:lineRule="atLeast"/>
+      </w:pPr>
+      <w:r>
+        <w:t xml:space="preserve">        "</w:t>
       </w:r>
       <w:proofErr w:type="spellStart"/>
       <w:proofErr w:type="gramStart"/>
       <w:r>
-        <w:rPr>
-          <w:rFonts w:ascii="Courier New" w:eastAsia="Times New Roman" w:hAnsi="Courier New" w:cs="Courier New"/>
-          <w:color w:val="A31515"/>
-          <w:sz w:val="18"/>
-          <w:szCs w:val="18"/>
-        </w:rPr>
         <w:t>recipeModificationDt</w:t>
       </w:r>
       <w:proofErr w:type="spellEnd"/>
       <w:proofErr w:type="gramEnd"/>
       <w:r>
-        <w:rPr>
-          <w:rFonts w:ascii="Courier New" w:eastAsia="Times New Roman" w:hAnsi="Courier New" w:cs="Courier New"/>
-          <w:color w:val="A31515"/>
-          <w:sz w:val="18"/>
-          <w:szCs w:val="18"/>
-        </w:rPr>
-        <w:t>"</w:t>
-      </w:r>
-      <w:r>
-        <w:rPr>
-          <w:rFonts w:ascii="Courier New" w:eastAsia="Times New Roman" w:hAnsi="Courier New" w:cs="Courier New"/>
-          <w:color w:val="000000"/>
-          <w:sz w:val="18"/>
-          <w:szCs w:val="18"/>
-        </w:rPr>
-        <w:t>: </w:t>
-      </w:r>
-      <w:r>
-        <w:rPr>
-          <w:rFonts w:ascii="Courier New" w:eastAsia="Times New Roman" w:hAnsi="Courier New" w:cs="Courier New"/>
-          <w:color w:val="0451A5"/>
-          <w:sz w:val="18"/>
-          <w:szCs w:val="18"/>
-        </w:rPr>
-        <w:t>"2021-05-05T18:30:00.000+00:00"</w:t>
-      </w:r>
-      <w:r>
-        <w:rPr>
-          <w:rFonts w:ascii="Courier New" w:eastAsia="Times New Roman" w:hAnsi="Courier New" w:cs="Courier New"/>
-          <w:color w:val="000000"/>
-          <w:sz w:val="18"/>
-          <w:szCs w:val="18"/>
-        </w:rPr>
-        <w:t>,</w:t>
-      </w:r>
-    </w:p>
-    <w:p>
-      <w:pPr>
-        <w:shd w:val="clear" w:color="auto" w:fill="FFFFFE"/>
-        <w:spacing w:after="0" w:line="270" w:lineRule="atLeast"/>
-        <w:rPr>
-          <w:rFonts w:ascii="Courier New" w:eastAsia="Times New Roman" w:hAnsi="Courier New" w:cs="Courier New"/>
-          <w:color w:val="000000"/>
-          <w:sz w:val="18"/>
-          <w:szCs w:val="18"/>
-        </w:rPr>
-      </w:pPr>
-      <w:r>
-        <w:rPr>
-          <w:rFonts w:ascii="Courier New" w:eastAsia="Times New Roman" w:hAnsi="Courier New" w:cs="Courier New"/>
-          <w:color w:val="000000"/>
-          <w:sz w:val="18"/>
-          <w:szCs w:val="18"/>
-        </w:rPr>
-        <w:t>        </w:t>
-      </w:r>
-      <w:r>
-        <w:rPr>
-          <w:rFonts w:ascii="Courier New" w:eastAsia="Times New Roman" w:hAnsi="Courier New" w:cs="Courier New"/>
-          <w:color w:val="A31515"/>
-          <w:sz w:val="18"/>
-          <w:szCs w:val="18"/>
-        </w:rPr>
-        <w:t>"</w:t>
+        <w:t>": "2021-05-18T18:30:00.000+00:00",</w:t>
+      </w:r>
+    </w:p>
+    <w:p>
+      <w:pPr>
+        <w:shd w:val="clear" w:color="auto" w:fill="FFFFFE"/>
+        <w:spacing w:line="270" w:lineRule="atLeast"/>
+      </w:pPr>
+      <w:r>
+        <w:t xml:space="preserve">        "</w:t>
       </w:r>
       <w:proofErr w:type="spellStart"/>
       <w:proofErr w:type="gramStart"/>
       <w:r>
-        <w:rPr>
-          <w:rFonts w:ascii="Courier New" w:eastAsia="Times New Roman" w:hAnsi="Courier New" w:cs="Courier New"/>
-          <w:color w:val="A31515"/>
-          <w:sz w:val="18"/>
-          <w:szCs w:val="18"/>
-        </w:rPr>
         <w:t>noOfPerson</w:t>
       </w:r>
       <w:proofErr w:type="spellEnd"/>
       <w:proofErr w:type="gramEnd"/>
       <w:r>
-        <w:rPr>
-          <w:rFonts w:ascii="Courier New" w:eastAsia="Times New Roman" w:hAnsi="Courier New" w:cs="Courier New"/>
-          <w:color w:val="A31515"/>
-          <w:sz w:val="18"/>
-          <w:szCs w:val="18"/>
-        </w:rPr>
-        <w:t>"</w:t>
-      </w:r>
-      <w:r>
-        <w:rPr>
-          <w:rFonts w:ascii="Courier New" w:eastAsia="Times New Roman" w:hAnsi="Courier New" w:cs="Courier New"/>
-          <w:color w:val="000000"/>
-          <w:sz w:val="18"/>
-          <w:szCs w:val="18"/>
-        </w:rPr>
-        <w:t>: </w:t>
-      </w:r>
-      <w:r>
-        <w:rPr>
-          <w:rFonts w:ascii="Courier New" w:eastAsia="Times New Roman" w:hAnsi="Courier New" w:cs="Courier New"/>
-          <w:color w:val="098658"/>
-          <w:sz w:val="18"/>
-          <w:szCs w:val="18"/>
-        </w:rPr>
-        <w:t>3</w:t>
-      </w:r>
-      <w:r>
-        <w:rPr>
-          <w:rFonts w:ascii="Courier New" w:eastAsia="Times New Roman" w:hAnsi="Courier New" w:cs="Courier New"/>
-          <w:color w:val="000000"/>
-          <w:sz w:val="18"/>
-          <w:szCs w:val="18"/>
-        </w:rPr>
-        <w:t>,</w:t>
-      </w:r>
-    </w:p>
-    <w:p>
-      <w:pPr>
-        <w:shd w:val="clear" w:color="auto" w:fill="FFFFFE"/>
-        <w:spacing w:after="0" w:line="270" w:lineRule="atLeast"/>
-        <w:rPr>
-          <w:rFonts w:ascii="Courier New" w:eastAsia="Times New Roman" w:hAnsi="Courier New" w:cs="Courier New"/>
-          <w:color w:val="000000"/>
-          <w:sz w:val="18"/>
-          <w:szCs w:val="18"/>
-        </w:rPr>
-      </w:pPr>
-      <w:r>
-        <w:rPr>
-          <w:rFonts w:ascii="Courier New" w:eastAsia="Times New Roman" w:hAnsi="Courier New" w:cs="Courier New"/>
-          <w:color w:val="000000"/>
-          <w:sz w:val="18"/>
-          <w:szCs w:val="18"/>
-        </w:rPr>
-        <w:t>        </w:t>
-      </w:r>
-      <w:r>
-        <w:rPr>
-          <w:rFonts w:ascii="Courier New" w:eastAsia="Times New Roman" w:hAnsi="Courier New" w:cs="Courier New"/>
-          <w:color w:val="A31515"/>
-          <w:sz w:val="18"/>
-          <w:szCs w:val="18"/>
-        </w:rPr>
-        <w:t>"</w:t>
-      </w:r>
+        <w:t>": 4,</w:t>
+      </w:r>
+    </w:p>
+    <w:p>
+      <w:pPr>
+        <w:shd w:val="clear" w:color="auto" w:fill="FFFFFE"/>
+        <w:spacing w:line="270" w:lineRule="atLeast"/>
+      </w:pPr>
+      <w:r>
+        <w:t xml:space="preserve">        "</w:t>
+      </w:r>
+      <w:proofErr w:type="spellStart"/>
       <w:proofErr w:type="gramStart"/>
       <w:r>
-        <w:rPr>
-          <w:rFonts w:ascii="Courier New" w:eastAsia="Times New Roman" w:hAnsi="Courier New" w:cs="Courier New"/>
-          <w:color w:val="A31515"/>
-          <w:sz w:val="18"/>
-          <w:szCs w:val="18"/>
-        </w:rPr>
+        <w:t>ingredientsId</w:t>
+      </w:r>
+      <w:proofErr w:type="spellEnd"/>
+      <w:proofErr w:type="gramEnd"/>
+      <w:r>
+        <w:t>": 2,</w:t>
+      </w:r>
+    </w:p>
+    <w:p>
+      <w:pPr>
+        <w:shd w:val="clear" w:color="auto" w:fill="FFFFFE"/>
+        <w:spacing w:line="270" w:lineRule="atLeast"/>
+      </w:pPr>
+      <w:r>
+        <w:t xml:space="preserve">        "</w:t>
+      </w:r>
+      <w:proofErr w:type="gramStart"/>
+      <w:r>
         <w:t>active</w:t>
       </w:r>
       <w:proofErr w:type="gramEnd"/>
       <w:r>
-        <w:rPr>
-          <w:rFonts w:ascii="Courier New" w:eastAsia="Times New Roman" w:hAnsi="Courier New" w:cs="Courier New"/>
-          <w:color w:val="A31515"/>
-          <w:sz w:val="18"/>
-          <w:szCs w:val="18"/>
-        </w:rPr>
-        <w:t>"</w:t>
-      </w:r>
-      <w:r>
-        <w:rPr>
-          <w:rFonts w:ascii="Courier New" w:eastAsia="Times New Roman" w:hAnsi="Courier New" w:cs="Courier New"/>
-          <w:color w:val="000000"/>
-          <w:sz w:val="18"/>
-          <w:szCs w:val="18"/>
-        </w:rPr>
-        <w:t>: </w:t>
-      </w:r>
-      <w:r>
-        <w:rPr>
-          <w:rFonts w:ascii="Courier New" w:eastAsia="Times New Roman" w:hAnsi="Courier New" w:cs="Courier New"/>
-          <w:b/>
-          <w:bCs/>
-          <w:color w:val="0451A5"/>
-          <w:sz w:val="18"/>
-          <w:szCs w:val="18"/>
-        </w:rPr>
-        <w:t>true</w:t>
-      </w:r>
-    </w:p>
-    <w:p>
-      <w:pPr>
-        <w:shd w:val="clear" w:color="auto" w:fill="FFFFFE"/>
-        <w:spacing w:after="0" w:line="270" w:lineRule="atLeast"/>
-        <w:rPr>
-          <w:rFonts w:ascii="Courier New" w:eastAsia="Times New Roman" w:hAnsi="Courier New" w:cs="Courier New"/>
-          <w:color w:val="000000"/>
-          <w:sz w:val="18"/>
-          <w:szCs w:val="18"/>
-        </w:rPr>
-      </w:pPr>
-      <w:r>
-        <w:rPr>
-          <w:rFonts w:ascii="Courier New" w:eastAsia="Times New Roman" w:hAnsi="Courier New" w:cs="Courier New"/>
-          <w:color w:val="000000"/>
-          <w:sz w:val="18"/>
-          <w:szCs w:val="18"/>
-        </w:rPr>
-        <w:t>    },</w:t>
-      </w:r>
-    </w:p>
-    <w:p>
-      <w:pPr>
-        <w:shd w:val="clear" w:color="auto" w:fill="FFFFFE"/>
-        <w:spacing w:after="0" w:line="270" w:lineRule="atLeast"/>
-        <w:rPr>
-          <w:rFonts w:ascii="Courier New" w:eastAsia="Times New Roman" w:hAnsi="Courier New" w:cs="Courier New"/>
-          <w:color w:val="000000"/>
-          <w:sz w:val="18"/>
-          <w:szCs w:val="18"/>
-        </w:rPr>
-      </w:pPr>
-      <w:r>
-        <w:rPr>
-          <w:rFonts w:ascii="Courier New" w:eastAsia="Times New Roman" w:hAnsi="Courier New" w:cs="Courier New"/>
-          <w:color w:val="000000"/>
-          <w:sz w:val="18"/>
-          <w:szCs w:val="18"/>
-        </w:rPr>
-        <w:lastRenderedPageBreak/>
-        <w:t>    {</w:t>
-      </w:r>
-    </w:p>
-    <w:p>
-      <w:pPr>
-        <w:shd w:val="clear" w:color="auto" w:fill="FFFFFE"/>
-        <w:spacing w:after="0" w:line="270" w:lineRule="atLeast"/>
-        <w:rPr>
-          <w:rFonts w:ascii="Courier New" w:eastAsia="Times New Roman" w:hAnsi="Courier New" w:cs="Courier New"/>
-          <w:color w:val="000000"/>
-          <w:sz w:val="18"/>
-          <w:szCs w:val="18"/>
-        </w:rPr>
-      </w:pPr>
-      <w:r>
-        <w:rPr>
-          <w:rFonts w:ascii="Courier New" w:eastAsia="Times New Roman" w:hAnsi="Courier New" w:cs="Courier New"/>
-          <w:color w:val="000000"/>
-          <w:sz w:val="18"/>
-          <w:szCs w:val="18"/>
-        </w:rPr>
-        <w:t>        </w:t>
-      </w:r>
-      <w:r>
-        <w:rPr>
-          <w:rFonts w:ascii="Courier New" w:eastAsia="Times New Roman" w:hAnsi="Courier New" w:cs="Courier New"/>
-          <w:color w:val="A31515"/>
-          <w:sz w:val="18"/>
-          <w:szCs w:val="18"/>
-        </w:rPr>
-        <w:t>"</w:t>
-      </w:r>
-      <w:proofErr w:type="spellStart"/>
-      <w:proofErr w:type="gramStart"/>
-      <w:r>
-        <w:rPr>
-          <w:rFonts w:ascii="Courier New" w:eastAsia="Times New Roman" w:hAnsi="Courier New" w:cs="Courier New"/>
-          <w:color w:val="A31515"/>
-          <w:sz w:val="18"/>
-          <w:szCs w:val="18"/>
-        </w:rPr>
-        <w:t>recipeId</w:t>
-      </w:r>
-      <w:proofErr w:type="spellEnd"/>
-      <w:proofErr w:type="gramEnd"/>
-      <w:r>
-        <w:rPr>
-          <w:rFonts w:ascii="Courier New" w:eastAsia="Times New Roman" w:hAnsi="Courier New" w:cs="Courier New"/>
-          <w:color w:val="A31515"/>
-          <w:sz w:val="18"/>
-          <w:szCs w:val="18"/>
-        </w:rPr>
-        <w:t>"</w:t>
-      </w:r>
-      <w:r>
-        <w:rPr>
-          <w:rFonts w:ascii="Courier New" w:eastAsia="Times New Roman" w:hAnsi="Courier New" w:cs="Courier New"/>
-          <w:color w:val="000000"/>
-          <w:sz w:val="18"/>
-          <w:szCs w:val="18"/>
-        </w:rPr>
-        <w:t>: </w:t>
-      </w:r>
-      <w:r>
-        <w:rPr>
-          <w:rFonts w:ascii="Courier New" w:eastAsia="Times New Roman" w:hAnsi="Courier New" w:cs="Courier New"/>
-          <w:color w:val="098658"/>
-          <w:sz w:val="18"/>
-          <w:szCs w:val="18"/>
-        </w:rPr>
-        <w:t>4</w:t>
-      </w:r>
-      <w:r>
-        <w:rPr>
-          <w:rFonts w:ascii="Courier New" w:eastAsia="Times New Roman" w:hAnsi="Courier New" w:cs="Courier New"/>
-          <w:color w:val="000000"/>
-          <w:sz w:val="18"/>
-          <w:szCs w:val="18"/>
-        </w:rPr>
-        <w:t>,</w:t>
-      </w:r>
-    </w:p>
-    <w:p>
-      <w:pPr>
-        <w:shd w:val="clear" w:color="auto" w:fill="FFFFFE"/>
-        <w:spacing w:after="0" w:line="270" w:lineRule="atLeast"/>
-        <w:rPr>
-          <w:rFonts w:ascii="Courier New" w:eastAsia="Times New Roman" w:hAnsi="Courier New" w:cs="Courier New"/>
-          <w:color w:val="000000"/>
-          <w:sz w:val="18"/>
-          <w:szCs w:val="18"/>
-        </w:rPr>
-      </w:pPr>
-      <w:r>
-        <w:rPr>
-          <w:rFonts w:ascii="Courier New" w:eastAsia="Times New Roman" w:hAnsi="Courier New" w:cs="Courier New"/>
-          <w:color w:val="000000"/>
-          <w:sz w:val="18"/>
-          <w:szCs w:val="18"/>
-        </w:rPr>
-        <w:t>        </w:t>
-      </w:r>
-      <w:r>
-        <w:rPr>
-          <w:rFonts w:ascii="Courier New" w:eastAsia="Times New Roman" w:hAnsi="Courier New" w:cs="Courier New"/>
-          <w:color w:val="A31515"/>
-          <w:sz w:val="18"/>
-          <w:szCs w:val="18"/>
-        </w:rPr>
-        <w:t>"</w:t>
-      </w:r>
-      <w:proofErr w:type="spellStart"/>
-      <w:proofErr w:type="gramStart"/>
-      <w:r>
-        <w:rPr>
-          <w:rFonts w:ascii="Courier New" w:eastAsia="Times New Roman" w:hAnsi="Courier New" w:cs="Courier New"/>
-          <w:color w:val="A31515"/>
-          <w:sz w:val="18"/>
-          <w:szCs w:val="18"/>
-        </w:rPr>
-        <w:t>recipeCd</w:t>
-      </w:r>
-      <w:proofErr w:type="spellEnd"/>
-      <w:proofErr w:type="gramEnd"/>
-      <w:r>
-        <w:rPr>
-          <w:rFonts w:ascii="Courier New" w:eastAsia="Times New Roman" w:hAnsi="Courier New" w:cs="Courier New"/>
-          <w:color w:val="A31515"/>
-          <w:sz w:val="18"/>
-          <w:szCs w:val="18"/>
-        </w:rPr>
-        <w:t>"</w:t>
-      </w:r>
-      <w:r>
-        <w:rPr>
-          <w:rFonts w:ascii="Courier New" w:eastAsia="Times New Roman" w:hAnsi="Courier New" w:cs="Courier New"/>
-          <w:color w:val="000000"/>
-          <w:sz w:val="18"/>
-          <w:szCs w:val="18"/>
-        </w:rPr>
-        <w:t>: </w:t>
-      </w:r>
-      <w:r>
-        <w:rPr>
-          <w:rFonts w:ascii="Courier New" w:eastAsia="Times New Roman" w:hAnsi="Courier New" w:cs="Courier New"/>
-          <w:color w:val="0451A5"/>
-          <w:sz w:val="18"/>
-          <w:szCs w:val="18"/>
-        </w:rPr>
-        <w:t>"CRISPY COCONUT OATMEALS"</w:t>
-      </w:r>
-      <w:r>
-        <w:rPr>
-          <w:rFonts w:ascii="Courier New" w:eastAsia="Times New Roman" w:hAnsi="Courier New" w:cs="Courier New"/>
-          <w:color w:val="000000"/>
-          <w:sz w:val="18"/>
-          <w:szCs w:val="18"/>
-        </w:rPr>
-        <w:t>,</w:t>
-      </w:r>
-    </w:p>
-    <w:p>
-      <w:pPr>
-        <w:shd w:val="clear" w:color="auto" w:fill="FFFFFE"/>
-        <w:spacing w:after="0" w:line="270" w:lineRule="atLeast"/>
-        <w:rPr>
-          <w:rFonts w:ascii="Courier New" w:eastAsia="Times New Roman" w:hAnsi="Courier New" w:cs="Courier New"/>
-          <w:color w:val="000000"/>
-          <w:sz w:val="18"/>
-          <w:szCs w:val="18"/>
-        </w:rPr>
-      </w:pPr>
-      <w:r>
-        <w:rPr>
-          <w:rFonts w:ascii="Courier New" w:eastAsia="Times New Roman" w:hAnsi="Courier New" w:cs="Courier New"/>
-          <w:color w:val="000000"/>
-          <w:sz w:val="18"/>
-          <w:szCs w:val="18"/>
-        </w:rPr>
-        <w:t>        </w:t>
-      </w:r>
-      <w:r>
-        <w:rPr>
-          <w:rFonts w:ascii="Courier New" w:eastAsia="Times New Roman" w:hAnsi="Courier New" w:cs="Courier New"/>
-          <w:color w:val="A31515"/>
-          <w:sz w:val="18"/>
-          <w:szCs w:val="18"/>
-        </w:rPr>
-        <w:t>"</w:t>
-      </w:r>
-      <w:proofErr w:type="spellStart"/>
-      <w:proofErr w:type="gramStart"/>
-      <w:r>
-        <w:rPr>
-          <w:rFonts w:ascii="Courier New" w:eastAsia="Times New Roman" w:hAnsi="Courier New" w:cs="Courier New"/>
-          <w:color w:val="A31515"/>
-          <w:sz w:val="18"/>
-          <w:szCs w:val="18"/>
-        </w:rPr>
-        <w:t>recipeCreationDt</w:t>
-      </w:r>
-      <w:proofErr w:type="spellEnd"/>
-      <w:proofErr w:type="gramEnd"/>
-      <w:r>
-        <w:rPr>
-          <w:rFonts w:ascii="Courier New" w:eastAsia="Times New Roman" w:hAnsi="Courier New" w:cs="Courier New"/>
-          <w:color w:val="A31515"/>
-          <w:sz w:val="18"/>
-          <w:szCs w:val="18"/>
-        </w:rPr>
-        <w:t>"</w:t>
-      </w:r>
-      <w:r>
-        <w:rPr>
-          <w:rFonts w:ascii="Courier New" w:eastAsia="Times New Roman" w:hAnsi="Courier New" w:cs="Courier New"/>
-          <w:color w:val="000000"/>
-          <w:sz w:val="18"/>
-          <w:szCs w:val="18"/>
-        </w:rPr>
-        <w:t>: </w:t>
-      </w:r>
-      <w:r>
-        <w:rPr>
-          <w:rFonts w:ascii="Courier New" w:eastAsia="Times New Roman" w:hAnsi="Courier New" w:cs="Courier New"/>
-          <w:color w:val="0451A5"/>
-          <w:sz w:val="18"/>
-          <w:szCs w:val="18"/>
-        </w:rPr>
-        <w:t>"2021-05-05T18:30:00.000+00:00"</w:t>
-      </w:r>
-      <w:r>
-        <w:rPr>
-          <w:rFonts w:ascii="Courier New" w:eastAsia="Times New Roman" w:hAnsi="Courier New" w:cs="Courier New"/>
-          <w:color w:val="000000"/>
-          <w:sz w:val="18"/>
-          <w:szCs w:val="18"/>
-        </w:rPr>
-        <w:t>,</w:t>
-      </w:r>
-    </w:p>
-    <w:p>
-      <w:pPr>
-        <w:shd w:val="clear" w:color="auto" w:fill="FFFFFE"/>
-        <w:spacing w:after="0" w:line="270" w:lineRule="atLeast"/>
-        <w:rPr>
-          <w:rFonts w:ascii="Courier New" w:eastAsia="Times New Roman" w:hAnsi="Courier New" w:cs="Courier New"/>
-          <w:color w:val="000000"/>
-          <w:sz w:val="18"/>
-          <w:szCs w:val="18"/>
-        </w:rPr>
-      </w:pPr>
-      <w:r>
-        <w:rPr>
-          <w:rFonts w:ascii="Courier New" w:eastAsia="Times New Roman" w:hAnsi="Courier New" w:cs="Courier New"/>
-          <w:color w:val="000000"/>
-          <w:sz w:val="18"/>
-          <w:szCs w:val="18"/>
-        </w:rPr>
-        <w:t>        </w:t>
-      </w:r>
-      <w:r>
-        <w:rPr>
-          <w:rFonts w:ascii="Courier New" w:eastAsia="Times New Roman" w:hAnsi="Courier New" w:cs="Courier New"/>
-          <w:color w:val="A31515"/>
-          <w:sz w:val="18"/>
-          <w:szCs w:val="18"/>
-        </w:rPr>
-        <w:t>"</w:t>
-      </w:r>
-      <w:proofErr w:type="spellStart"/>
-      <w:proofErr w:type="gramStart"/>
-      <w:r>
-        <w:rPr>
-          <w:rFonts w:ascii="Courier New" w:eastAsia="Times New Roman" w:hAnsi="Courier New" w:cs="Courier New"/>
-          <w:color w:val="A31515"/>
-          <w:sz w:val="18"/>
-          <w:szCs w:val="18"/>
-        </w:rPr>
-        <w:t>recipeModificationDt</w:t>
-      </w:r>
-      <w:proofErr w:type="spellEnd"/>
-      <w:proofErr w:type="gramEnd"/>
-      <w:r>
-        <w:rPr>
-          <w:rFonts w:ascii="Courier New" w:eastAsia="Times New Roman" w:hAnsi="Courier New" w:cs="Courier New"/>
-          <w:color w:val="A31515"/>
-          <w:sz w:val="18"/>
-          <w:szCs w:val="18"/>
-        </w:rPr>
-        <w:t>"</w:t>
-      </w:r>
-      <w:r>
-        <w:rPr>
-          <w:rFonts w:ascii="Courier New" w:eastAsia="Times New Roman" w:hAnsi="Courier New" w:cs="Courier New"/>
-          <w:color w:val="000000"/>
-          <w:sz w:val="18"/>
-          <w:szCs w:val="18"/>
-        </w:rPr>
-        <w:t>: </w:t>
-      </w:r>
-      <w:r>
-        <w:rPr>
-          <w:rFonts w:ascii="Courier New" w:eastAsia="Times New Roman" w:hAnsi="Courier New" w:cs="Courier New"/>
-          <w:color w:val="0451A5"/>
-          <w:sz w:val="18"/>
-          <w:szCs w:val="18"/>
-        </w:rPr>
-        <w:t>"2021-05-05T18:30:00.000+00:00"</w:t>
-      </w:r>
-      <w:r>
-        <w:rPr>
-          <w:rFonts w:ascii="Courier New" w:eastAsia="Times New Roman" w:hAnsi="Courier New" w:cs="Courier New"/>
-          <w:color w:val="000000"/>
-          <w:sz w:val="18"/>
-          <w:szCs w:val="18"/>
-        </w:rPr>
-        <w:t>,</w:t>
-      </w:r>
-    </w:p>
-    <w:p>
-      <w:pPr>
-        <w:shd w:val="clear" w:color="auto" w:fill="FFFFFE"/>
-        <w:spacing w:after="0" w:line="270" w:lineRule="atLeast"/>
-        <w:rPr>
-          <w:rFonts w:ascii="Courier New" w:eastAsia="Times New Roman" w:hAnsi="Courier New" w:cs="Courier New"/>
-          <w:color w:val="000000"/>
-          <w:sz w:val="18"/>
-          <w:szCs w:val="18"/>
-        </w:rPr>
-      </w:pPr>
-      <w:r>
-        <w:rPr>
-          <w:rFonts w:ascii="Courier New" w:eastAsia="Times New Roman" w:hAnsi="Courier New" w:cs="Courier New"/>
-          <w:color w:val="000000"/>
-          <w:sz w:val="18"/>
-          <w:szCs w:val="18"/>
-        </w:rPr>
-        <w:t>        </w:t>
-      </w:r>
-      <w:r>
-        <w:rPr>
-          <w:rFonts w:ascii="Courier New" w:eastAsia="Times New Roman" w:hAnsi="Courier New" w:cs="Courier New"/>
-          <w:color w:val="A31515"/>
-          <w:sz w:val="18"/>
-          <w:szCs w:val="18"/>
-        </w:rPr>
-        <w:t>"</w:t>
-      </w:r>
-      <w:proofErr w:type="spellStart"/>
-      <w:proofErr w:type="gramStart"/>
-      <w:r>
-        <w:rPr>
-          <w:rFonts w:ascii="Courier New" w:eastAsia="Times New Roman" w:hAnsi="Courier New" w:cs="Courier New"/>
-          <w:color w:val="A31515"/>
-          <w:sz w:val="18"/>
-          <w:szCs w:val="18"/>
-        </w:rPr>
-        <w:t>noOfPerson</w:t>
-      </w:r>
-      <w:proofErr w:type="spellEnd"/>
-      <w:proofErr w:type="gramEnd"/>
-      <w:r>
-        <w:rPr>
-          <w:rFonts w:ascii="Courier New" w:eastAsia="Times New Roman" w:hAnsi="Courier New" w:cs="Courier New"/>
-          <w:color w:val="A31515"/>
-          <w:sz w:val="18"/>
-          <w:szCs w:val="18"/>
-        </w:rPr>
-        <w:t>"</w:t>
-      </w:r>
-      <w:r>
-        <w:rPr>
-          <w:rFonts w:ascii="Courier New" w:eastAsia="Times New Roman" w:hAnsi="Courier New" w:cs="Courier New"/>
-          <w:color w:val="000000"/>
-          <w:sz w:val="18"/>
-          <w:szCs w:val="18"/>
-        </w:rPr>
-        <w:t>: </w:t>
-      </w:r>
-      <w:r>
-        <w:rPr>
-          <w:rFonts w:ascii="Courier New" w:eastAsia="Times New Roman" w:hAnsi="Courier New" w:cs="Courier New"/>
-          <w:color w:val="098658"/>
-          <w:sz w:val="18"/>
-          <w:szCs w:val="18"/>
-        </w:rPr>
-        <w:t>4</w:t>
-      </w:r>
-      <w:r>
-        <w:rPr>
-          <w:rFonts w:ascii="Courier New" w:eastAsia="Times New Roman" w:hAnsi="Courier New" w:cs="Courier New"/>
-          <w:color w:val="000000"/>
-          <w:sz w:val="18"/>
-          <w:szCs w:val="18"/>
-        </w:rPr>
-        <w:t>,</w:t>
-      </w:r>
-    </w:p>
-    <w:p>
-      <w:pPr>
-        <w:shd w:val="clear" w:color="auto" w:fill="FFFFFE"/>
-        <w:spacing w:after="0" w:line="270" w:lineRule="atLeast"/>
-        <w:rPr>
-          <w:rFonts w:ascii="Courier New" w:eastAsia="Times New Roman" w:hAnsi="Courier New" w:cs="Courier New"/>
-          <w:color w:val="000000"/>
-          <w:sz w:val="18"/>
-          <w:szCs w:val="18"/>
-        </w:rPr>
-      </w:pPr>
-      <w:r>
-        <w:rPr>
-          <w:rFonts w:ascii="Courier New" w:eastAsia="Times New Roman" w:hAnsi="Courier New" w:cs="Courier New"/>
-          <w:color w:val="000000"/>
-          <w:sz w:val="18"/>
-          <w:szCs w:val="18"/>
-        </w:rPr>
-        <w:t>        </w:t>
-      </w:r>
-      <w:r>
-        <w:rPr>
-          <w:rFonts w:ascii="Courier New" w:eastAsia="Times New Roman" w:hAnsi="Courier New" w:cs="Courier New"/>
-          <w:color w:val="A31515"/>
-          <w:sz w:val="18"/>
-          <w:szCs w:val="18"/>
-        </w:rPr>
-        <w:t>"</w:t>
-      </w:r>
-      <w:proofErr w:type="gramStart"/>
-      <w:r>
-        <w:rPr>
-          <w:rFonts w:ascii="Courier New" w:eastAsia="Times New Roman" w:hAnsi="Courier New" w:cs="Courier New"/>
-          <w:color w:val="A31515"/>
-          <w:sz w:val="18"/>
-          <w:szCs w:val="18"/>
-        </w:rPr>
-        <w:t>active</w:t>
-      </w:r>
-      <w:proofErr w:type="gramEnd"/>
-      <w:r>
-        <w:rPr>
-          <w:rFonts w:ascii="Courier New" w:eastAsia="Times New Roman" w:hAnsi="Courier New" w:cs="Courier New"/>
-          <w:color w:val="A31515"/>
-          <w:sz w:val="18"/>
-          <w:szCs w:val="18"/>
-        </w:rPr>
-        <w:t>"</w:t>
-      </w:r>
-      <w:r>
-        <w:rPr>
-          <w:rFonts w:ascii="Courier New" w:eastAsia="Times New Roman" w:hAnsi="Courier New" w:cs="Courier New"/>
-          <w:color w:val="000000"/>
-          <w:sz w:val="18"/>
-          <w:szCs w:val="18"/>
-        </w:rPr>
-        <w:t>: </w:t>
-      </w:r>
-      <w:r>
-        <w:rPr>
-          <w:rFonts w:ascii="Courier New" w:eastAsia="Times New Roman" w:hAnsi="Courier New" w:cs="Courier New"/>
-          <w:b/>
-          <w:bCs/>
-          <w:color w:val="0451A5"/>
-          <w:sz w:val="18"/>
-          <w:szCs w:val="18"/>
-        </w:rPr>
-        <w:t>true</w:t>
-      </w:r>
-    </w:p>
-    <w:p>
-      <w:pPr>
-        <w:shd w:val="clear" w:color="auto" w:fill="FFFFFE"/>
-        <w:spacing w:after="0" w:line="270" w:lineRule="atLeast"/>
-        <w:rPr>
-          <w:rFonts w:ascii="Courier New" w:eastAsia="Times New Roman" w:hAnsi="Courier New" w:cs="Courier New"/>
-          <w:color w:val="000000"/>
-          <w:sz w:val="18"/>
-          <w:szCs w:val="18"/>
-        </w:rPr>
-      </w:pPr>
-      <w:r>
-        <w:rPr>
-          <w:rFonts w:ascii="Courier New" w:eastAsia="Times New Roman" w:hAnsi="Courier New" w:cs="Courier New"/>
-          <w:color w:val="000000"/>
-          <w:sz w:val="18"/>
-          <w:szCs w:val="18"/>
-        </w:rPr>
-        <w:t>    }</w:t>
-      </w:r>
-    </w:p>
-    <w:p>
-      <w:pPr>
-        <w:shd w:val="clear" w:color="auto" w:fill="FFFFFE"/>
-        <w:spacing w:after="0" w:line="270" w:lineRule="atLeast"/>
-        <w:rPr>
-          <w:rFonts w:ascii="Courier New" w:eastAsia="Times New Roman" w:hAnsi="Courier New" w:cs="Courier New"/>
-          <w:color w:val="000000"/>
-          <w:sz w:val="18"/>
-          <w:szCs w:val="18"/>
-        </w:rPr>
-      </w:pPr>
-      <w:r>
-        <w:rPr>
-          <w:rFonts w:ascii="Courier New" w:eastAsia="Times New Roman" w:hAnsi="Courier New" w:cs="Courier New"/>
-          <w:color w:val="000000"/>
-          <w:sz w:val="18"/>
-          <w:szCs w:val="18"/>
-        </w:rPr>
+        <w:t>": false</w:t>
+      </w:r>
+    </w:p>
+    <w:p>
+      <w:pPr>
+        <w:shd w:val="clear" w:color="auto" w:fill="FFFFFE"/>
+        <w:spacing w:line="270" w:lineRule="atLeast"/>
+      </w:pPr>
+      <w:r>
+        <w:t xml:space="preserve">    }</w:t>
+      </w:r>
+    </w:p>
+    <w:p>
+      <w:pPr>
+        <w:shd w:val="clear" w:color="auto" w:fill="FFFFFE"/>
+        <w:spacing w:line="270" w:lineRule="atLeast"/>
+      </w:pPr>
+      <w:r>
         <w:t>]</w:t>
       </w:r>
-    </w:p>
-    <w:p>
-      <w:pPr>
-        <w:shd w:val="clear" w:color="auto" w:fill="FFFFFE"/>
-        <w:spacing w:line="270" w:lineRule="atLeast"/>
-      </w:pPr>
     </w:p>
     <w:p>
       <w:pPr>
@@ -2000,6 +746,30 @@
     <w:p>
       <w:pPr>
         <w:shd w:val="clear" w:color="auto" w:fill="FFFFFE"/>
+        <w:spacing w:line="270" w:lineRule="atLeast"/>
+        <w:rPr>
+          <w:rFonts w:ascii="Courier New" w:eastAsia="Times New Roman" w:hAnsi="Courier New" w:cs="Courier New"/>
+          <w:color w:val="000000"/>
+          <w:sz w:val="18"/>
+          <w:szCs w:val="18"/>
+        </w:rPr>
+      </w:pPr>
+      <w:r>
+        <w:t xml:space="preserve">Input: </w:t>
+      </w:r>
+      <w:r>
+        <w:rPr>
+          <w:rFonts w:ascii="Courier New" w:eastAsia="Times New Roman" w:hAnsi="Courier New" w:cs="Courier New"/>
+          <w:color w:val="000000"/>
+          <w:sz w:val="18"/>
+          <w:szCs w:val="18"/>
+        </w:rPr>
+        <w:t>{</w:t>
+      </w:r>
+    </w:p>
+    <w:p>
+      <w:pPr>
+        <w:shd w:val="clear" w:color="auto" w:fill="FFFFFE"/>
         <w:spacing w:after="0" w:line="270" w:lineRule="atLeast"/>
         <w:rPr>
           <w:rFonts w:ascii="Courier New" w:eastAsia="Times New Roman" w:hAnsi="Courier New" w:cs="Courier New"/>
@@ -2009,30 +779,6 @@
         </w:rPr>
       </w:pPr>
       <w:r>
-        <w:t xml:space="preserve">Input: </w:t>
-      </w:r>
-      <w:r>
-        <w:rPr>
-          <w:rFonts w:ascii="Courier New" w:eastAsia="Times New Roman" w:hAnsi="Courier New" w:cs="Courier New"/>
-          <w:color w:val="000000"/>
-          <w:sz w:val="18"/>
-          <w:szCs w:val="18"/>
-        </w:rPr>
-        <w:t>{</w:t>
-      </w:r>
-    </w:p>
-    <w:p>
-      <w:pPr>
-        <w:shd w:val="clear" w:color="auto" w:fill="FFFFFE"/>
-        <w:spacing w:after="0" w:line="270" w:lineRule="atLeast"/>
-        <w:rPr>
-          <w:rFonts w:ascii="Courier New" w:eastAsia="Times New Roman" w:hAnsi="Courier New" w:cs="Courier New"/>
-          <w:color w:val="000000"/>
-          <w:sz w:val="18"/>
-          <w:szCs w:val="18"/>
-        </w:rPr>
-      </w:pPr>
-      <w:r>
         <w:rPr>
           <w:rFonts w:ascii="Courier New" w:eastAsia="Times New Roman" w:hAnsi="Courier New" w:cs="Courier New"/>
           <w:color w:val="000000"/>
@@ -2062,399 +808,6 @@
         <w:t>recipeId</w:t>
       </w:r>
       <w:proofErr w:type="spellEnd"/>
-      <w:proofErr w:type="gramEnd"/>
-      <w:r>
-        <w:rPr>
-          <w:rFonts w:ascii="Courier New" w:eastAsia="Times New Roman" w:hAnsi="Courier New" w:cs="Courier New"/>
-          <w:color w:val="A31515"/>
-          <w:sz w:val="18"/>
-          <w:szCs w:val="18"/>
-        </w:rPr>
-        <w:t>"</w:t>
-      </w:r>
-      <w:r>
-        <w:rPr>
-          <w:rFonts w:ascii="Courier New" w:eastAsia="Times New Roman" w:hAnsi="Courier New" w:cs="Courier New"/>
-          <w:color w:val="000000"/>
-          <w:sz w:val="18"/>
-          <w:szCs w:val="18"/>
-        </w:rPr>
-        <w:t>: </w:t>
-      </w:r>
-      <w:r>
-        <w:rPr>
-          <w:rFonts w:ascii="Courier New" w:eastAsia="Times New Roman" w:hAnsi="Courier New" w:cs="Courier New"/>
-          <w:color w:val="098658"/>
-          <w:sz w:val="18"/>
-          <w:szCs w:val="18"/>
-        </w:rPr>
-        <w:t>null</w:t>
-      </w:r>
-      <w:r>
-        <w:rPr>
-          <w:rFonts w:ascii="Courier New" w:eastAsia="Times New Roman" w:hAnsi="Courier New" w:cs="Courier New"/>
-          <w:color w:val="000000"/>
-          <w:sz w:val="18"/>
-          <w:szCs w:val="18"/>
-        </w:rPr>
-        <w:t>,</w:t>
-      </w:r>
-    </w:p>
-    <w:p>
-      <w:pPr>
-        <w:shd w:val="clear" w:color="auto" w:fill="FFFFFE"/>
-        <w:spacing w:after="0" w:line="270" w:lineRule="atLeast"/>
-        <w:rPr>
-          <w:rFonts w:ascii="Courier New" w:eastAsia="Times New Roman" w:hAnsi="Courier New" w:cs="Courier New"/>
-          <w:color w:val="000000"/>
-          <w:sz w:val="18"/>
-          <w:szCs w:val="18"/>
-        </w:rPr>
-      </w:pPr>
-      <w:r>
-        <w:rPr>
-          <w:rFonts w:ascii="Courier New" w:eastAsia="Times New Roman" w:hAnsi="Courier New" w:cs="Courier New"/>
-          <w:color w:val="000000"/>
-          <w:sz w:val="18"/>
-          <w:szCs w:val="18"/>
-        </w:rPr>
-        <w:t>        </w:t>
-      </w:r>
-      <w:r>
-        <w:rPr>
-          <w:rFonts w:ascii="Courier New" w:eastAsia="Times New Roman" w:hAnsi="Courier New" w:cs="Courier New"/>
-          <w:color w:val="A31515"/>
-          <w:sz w:val="18"/>
-          <w:szCs w:val="18"/>
-        </w:rPr>
-        <w:t>"</w:t>
-      </w:r>
-      <w:proofErr w:type="spellStart"/>
-      <w:proofErr w:type="gramStart"/>
-      <w:r>
-        <w:rPr>
-          <w:rFonts w:ascii="Courier New" w:eastAsia="Times New Roman" w:hAnsi="Courier New" w:cs="Courier New"/>
-          <w:color w:val="A31515"/>
-          <w:sz w:val="18"/>
-          <w:szCs w:val="18"/>
-        </w:rPr>
-        <w:t>recipeCd</w:t>
-      </w:r>
-      <w:proofErr w:type="spellEnd"/>
-      <w:proofErr w:type="gramEnd"/>
-      <w:r>
-        <w:rPr>
-          <w:rFonts w:ascii="Courier New" w:eastAsia="Times New Roman" w:hAnsi="Courier New" w:cs="Courier New"/>
-          <w:color w:val="A31515"/>
-          <w:sz w:val="18"/>
-          <w:szCs w:val="18"/>
-        </w:rPr>
-        <w:t>"</w:t>
-      </w:r>
-      <w:r>
-        <w:rPr>
-          <w:rFonts w:ascii="Courier New" w:eastAsia="Times New Roman" w:hAnsi="Courier New" w:cs="Courier New"/>
-          <w:color w:val="000000"/>
-          <w:sz w:val="18"/>
-          <w:szCs w:val="18"/>
-        </w:rPr>
-        <w:t>: </w:t>
-      </w:r>
-      <w:r>
-        <w:rPr>
-          <w:rFonts w:ascii="Courier New" w:eastAsia="Times New Roman" w:hAnsi="Courier New" w:cs="Courier New"/>
-          <w:color w:val="0451A5"/>
-          <w:sz w:val="18"/>
-          <w:szCs w:val="18"/>
-        </w:rPr>
-        <w:t>"CRISPY COCONUT OATMEALS"</w:t>
-      </w:r>
-      <w:r>
-        <w:rPr>
-          <w:rFonts w:ascii="Courier New" w:eastAsia="Times New Roman" w:hAnsi="Courier New" w:cs="Courier New"/>
-          <w:color w:val="000000"/>
-          <w:sz w:val="18"/>
-          <w:szCs w:val="18"/>
-        </w:rPr>
-        <w:t>,</w:t>
-      </w:r>
-    </w:p>
-    <w:p>
-      <w:pPr>
-        <w:shd w:val="clear" w:color="auto" w:fill="FFFFFE"/>
-        <w:spacing w:after="0" w:line="270" w:lineRule="atLeast"/>
-        <w:rPr>
-          <w:rFonts w:ascii="Courier New" w:eastAsia="Times New Roman" w:hAnsi="Courier New" w:cs="Courier New"/>
-          <w:color w:val="000000"/>
-          <w:sz w:val="18"/>
-          <w:szCs w:val="18"/>
-        </w:rPr>
-      </w:pPr>
-      <w:r>
-        <w:rPr>
-          <w:rFonts w:ascii="Courier New" w:eastAsia="Times New Roman" w:hAnsi="Courier New" w:cs="Courier New"/>
-          <w:color w:val="000000"/>
-          <w:sz w:val="18"/>
-          <w:szCs w:val="18"/>
-        </w:rPr>
-        <w:t>        </w:t>
-      </w:r>
-      <w:r>
-        <w:rPr>
-          <w:rFonts w:ascii="Courier New" w:eastAsia="Times New Roman" w:hAnsi="Courier New" w:cs="Courier New"/>
-          <w:color w:val="A31515"/>
-          <w:sz w:val="18"/>
-          <w:szCs w:val="18"/>
-        </w:rPr>
-        <w:t>"</w:t>
-      </w:r>
-      <w:proofErr w:type="spellStart"/>
-      <w:proofErr w:type="gramStart"/>
-      <w:r>
-        <w:rPr>
-          <w:rFonts w:ascii="Courier New" w:eastAsia="Times New Roman" w:hAnsi="Courier New" w:cs="Courier New"/>
-          <w:color w:val="A31515"/>
-          <w:sz w:val="18"/>
-          <w:szCs w:val="18"/>
-        </w:rPr>
-        <w:t>recipeCreationDt</w:t>
-      </w:r>
-      <w:proofErr w:type="spellEnd"/>
-      <w:proofErr w:type="gramEnd"/>
-      <w:r>
-        <w:rPr>
-          <w:rFonts w:ascii="Courier New" w:eastAsia="Times New Roman" w:hAnsi="Courier New" w:cs="Courier New"/>
-          <w:color w:val="A31515"/>
-          <w:sz w:val="18"/>
-          <w:szCs w:val="18"/>
-        </w:rPr>
-        <w:t>"</w:t>
-      </w:r>
-      <w:r>
-        <w:rPr>
-          <w:rFonts w:ascii="Courier New" w:eastAsia="Times New Roman" w:hAnsi="Courier New" w:cs="Courier New"/>
-          <w:color w:val="000000"/>
-          <w:sz w:val="18"/>
-          <w:szCs w:val="18"/>
-        </w:rPr>
-        <w:t>: </w:t>
-      </w:r>
-      <w:r>
-        <w:rPr>
-          <w:rFonts w:ascii="Courier New" w:eastAsia="Times New Roman" w:hAnsi="Courier New" w:cs="Courier New"/>
-          <w:color w:val="0451A5"/>
-          <w:sz w:val="18"/>
-          <w:szCs w:val="18"/>
-        </w:rPr>
-        <w:t>"2021-05-05T18:30:00.000+00:00"</w:t>
-      </w:r>
-      <w:r>
-        <w:rPr>
-          <w:rFonts w:ascii="Courier New" w:eastAsia="Times New Roman" w:hAnsi="Courier New" w:cs="Courier New"/>
-          <w:color w:val="000000"/>
-          <w:sz w:val="18"/>
-          <w:szCs w:val="18"/>
-        </w:rPr>
-        <w:t>,</w:t>
-      </w:r>
-    </w:p>
-    <w:p>
-      <w:pPr>
-        <w:shd w:val="clear" w:color="auto" w:fill="FFFFFE"/>
-        <w:spacing w:after="0" w:line="270" w:lineRule="atLeast"/>
-        <w:rPr>
-          <w:rFonts w:ascii="Courier New" w:eastAsia="Times New Roman" w:hAnsi="Courier New" w:cs="Courier New"/>
-          <w:color w:val="000000"/>
-          <w:sz w:val="18"/>
-          <w:szCs w:val="18"/>
-        </w:rPr>
-      </w:pPr>
-      <w:r>
-        <w:rPr>
-          <w:rFonts w:ascii="Courier New" w:eastAsia="Times New Roman" w:hAnsi="Courier New" w:cs="Courier New"/>
-          <w:color w:val="000000"/>
-          <w:sz w:val="18"/>
-          <w:szCs w:val="18"/>
-        </w:rPr>
-        <w:t>        </w:t>
-      </w:r>
-      <w:r>
-        <w:rPr>
-          <w:rFonts w:ascii="Courier New" w:eastAsia="Times New Roman" w:hAnsi="Courier New" w:cs="Courier New"/>
-          <w:color w:val="A31515"/>
-          <w:sz w:val="18"/>
-          <w:szCs w:val="18"/>
-        </w:rPr>
-        <w:t>"</w:t>
-      </w:r>
-      <w:proofErr w:type="spellStart"/>
-      <w:proofErr w:type="gramStart"/>
-      <w:r>
-        <w:rPr>
-          <w:rFonts w:ascii="Courier New" w:eastAsia="Times New Roman" w:hAnsi="Courier New" w:cs="Courier New"/>
-          <w:color w:val="A31515"/>
-          <w:sz w:val="18"/>
-          <w:szCs w:val="18"/>
-        </w:rPr>
-        <w:t>recipeModificationDt</w:t>
-      </w:r>
-      <w:proofErr w:type="spellEnd"/>
-      <w:proofErr w:type="gramEnd"/>
-      <w:r>
-        <w:rPr>
-          <w:rFonts w:ascii="Courier New" w:eastAsia="Times New Roman" w:hAnsi="Courier New" w:cs="Courier New"/>
-          <w:color w:val="A31515"/>
-          <w:sz w:val="18"/>
-          <w:szCs w:val="18"/>
-        </w:rPr>
-        <w:t>"</w:t>
-      </w:r>
-      <w:r>
-        <w:rPr>
-          <w:rFonts w:ascii="Courier New" w:eastAsia="Times New Roman" w:hAnsi="Courier New" w:cs="Courier New"/>
-          <w:color w:val="000000"/>
-          <w:sz w:val="18"/>
-          <w:szCs w:val="18"/>
-        </w:rPr>
-        <w:t>: </w:t>
-      </w:r>
-      <w:r>
-        <w:rPr>
-          <w:rFonts w:ascii="Courier New" w:eastAsia="Times New Roman" w:hAnsi="Courier New" w:cs="Courier New"/>
-          <w:color w:val="0451A5"/>
-          <w:sz w:val="18"/>
-          <w:szCs w:val="18"/>
-        </w:rPr>
-        <w:t>"2021-05-05T18:30:00.000+00:00"</w:t>
-      </w:r>
-      <w:r>
-        <w:rPr>
-          <w:rFonts w:ascii="Courier New" w:eastAsia="Times New Roman" w:hAnsi="Courier New" w:cs="Courier New"/>
-          <w:color w:val="000000"/>
-          <w:sz w:val="18"/>
-          <w:szCs w:val="18"/>
-        </w:rPr>
-        <w:t>,</w:t>
-      </w:r>
-    </w:p>
-    <w:p>
-      <w:pPr>
-        <w:shd w:val="clear" w:color="auto" w:fill="FFFFFE"/>
-        <w:spacing w:after="0" w:line="270" w:lineRule="atLeast"/>
-        <w:rPr>
-          <w:rFonts w:ascii="Courier New" w:eastAsia="Times New Roman" w:hAnsi="Courier New" w:cs="Courier New"/>
-          <w:color w:val="000000"/>
-          <w:sz w:val="18"/>
-          <w:szCs w:val="18"/>
-        </w:rPr>
-      </w:pPr>
-      <w:r>
-        <w:rPr>
-          <w:rFonts w:ascii="Courier New" w:eastAsia="Times New Roman" w:hAnsi="Courier New" w:cs="Courier New"/>
-          <w:color w:val="000000"/>
-          <w:sz w:val="18"/>
-          <w:szCs w:val="18"/>
-        </w:rPr>
-        <w:t>        </w:t>
-      </w:r>
-      <w:r>
-        <w:rPr>
-          <w:rFonts w:ascii="Courier New" w:eastAsia="Times New Roman" w:hAnsi="Courier New" w:cs="Courier New"/>
-          <w:color w:val="A31515"/>
-          <w:sz w:val="18"/>
-          <w:szCs w:val="18"/>
-        </w:rPr>
-        <w:t>"</w:t>
-      </w:r>
-      <w:proofErr w:type="spellStart"/>
-      <w:proofErr w:type="gramStart"/>
-      <w:r>
-        <w:rPr>
-          <w:rFonts w:ascii="Courier New" w:eastAsia="Times New Roman" w:hAnsi="Courier New" w:cs="Courier New"/>
-          <w:color w:val="A31515"/>
-          <w:sz w:val="18"/>
-          <w:szCs w:val="18"/>
-        </w:rPr>
-        <w:t>noOfPerson</w:t>
-      </w:r>
-      <w:proofErr w:type="spellEnd"/>
-      <w:proofErr w:type="gramEnd"/>
-      <w:r>
-        <w:rPr>
-          <w:rFonts w:ascii="Courier New" w:eastAsia="Times New Roman" w:hAnsi="Courier New" w:cs="Courier New"/>
-          <w:color w:val="A31515"/>
-          <w:sz w:val="18"/>
-          <w:szCs w:val="18"/>
-        </w:rPr>
-        <w:t>"</w:t>
-      </w:r>
-      <w:r>
-        <w:rPr>
-          <w:rFonts w:ascii="Courier New" w:eastAsia="Times New Roman" w:hAnsi="Courier New" w:cs="Courier New"/>
-          <w:color w:val="000000"/>
-          <w:sz w:val="18"/>
-          <w:szCs w:val="18"/>
-        </w:rPr>
-        <w:t>: </w:t>
-      </w:r>
-      <w:r>
-        <w:rPr>
-          <w:rFonts w:ascii="Courier New" w:eastAsia="Times New Roman" w:hAnsi="Courier New" w:cs="Courier New"/>
-          <w:color w:val="098658"/>
-          <w:sz w:val="18"/>
-          <w:szCs w:val="18"/>
-        </w:rPr>
-        <w:t>4</w:t>
-      </w:r>
-      <w:r>
-        <w:rPr>
-          <w:rFonts w:ascii="Courier New" w:eastAsia="Times New Roman" w:hAnsi="Courier New" w:cs="Courier New"/>
-          <w:color w:val="000000"/>
-          <w:sz w:val="18"/>
-          <w:szCs w:val="18"/>
-        </w:rPr>
-        <w:t>,</w:t>
-      </w:r>
-    </w:p>
-    <w:p>
-      <w:pPr>
-        <w:shd w:val="clear" w:color="auto" w:fill="FFFFFE"/>
-        <w:spacing w:after="0" w:line="270" w:lineRule="atLeast"/>
-        <w:rPr>
-          <w:rFonts w:ascii="Courier New" w:eastAsia="Times New Roman" w:hAnsi="Courier New" w:cs="Courier New"/>
-          <w:color w:val="000000"/>
-          <w:sz w:val="18"/>
-          <w:szCs w:val="18"/>
-        </w:rPr>
-      </w:pPr>
-      <w:r>
-        <w:rPr>
-          <w:rFonts w:ascii="Courier New" w:eastAsia="Times New Roman" w:hAnsi="Courier New" w:cs="Courier New"/>
-          <w:color w:val="000000"/>
-          <w:sz w:val="18"/>
-          <w:szCs w:val="18"/>
-        </w:rPr>
-        <w:t>        </w:t>
-      </w:r>
-      <w:r>
-        <w:rPr>
-          <w:rFonts w:ascii="Courier New" w:eastAsia="Times New Roman" w:hAnsi="Courier New" w:cs="Courier New"/>
-          <w:color w:val="A31515"/>
-          <w:sz w:val="18"/>
-          <w:szCs w:val="18"/>
-        </w:rPr>
-        <w:t>"</w:t>
-      </w:r>
-      <w:proofErr w:type="gramStart"/>
-      <w:r>
-        <w:rPr>
-          <w:rFonts w:ascii="Courier New" w:eastAsia="Times New Roman" w:hAnsi="Courier New" w:cs="Courier New"/>
-          <w:color w:val="A31515"/>
-          <w:sz w:val="18"/>
-          <w:szCs w:val="18"/>
-        </w:rPr>
-        <w:t>active</w:t>
-      </w:r>
       <w:proofErr w:type="gramEnd"/>
       <w:r>
         <w:rPr>
@@ -2483,7 +836,16 @@
           <w:sz w:val="18"/>
           <w:szCs w:val="18"/>
         </w:rPr>
-        <w:t>true</w:t>
+        <w:t>null</w:t>
+      </w:r>
+      <w:r>
+        <w:rPr>
+          <w:rFonts w:ascii="Courier New" w:eastAsia="Times New Roman" w:hAnsi="Courier New" w:cs="Courier New"/>
+          <w:color w:val="000000"/>
+          <w:sz w:val="18"/>
+          <w:szCs w:val="18"/>
+        </w:rPr>
+        <w:t>,</w:t>
       </w:r>
     </w:p>
     <w:p>
@@ -2504,13 +866,558 @@
           <w:sz w:val="18"/>
           <w:szCs w:val="18"/>
         </w:rPr>
+        <w:t>        </w:t>
+      </w:r>
+      <w:r>
+        <w:rPr>
+          <w:rFonts w:ascii="Courier New" w:eastAsia="Times New Roman" w:hAnsi="Courier New" w:cs="Courier New"/>
+          <w:color w:val="A31515"/>
+          <w:sz w:val="18"/>
+          <w:szCs w:val="18"/>
+        </w:rPr>
+        <w:t>"</w:t>
+      </w:r>
+      <w:proofErr w:type="spellStart"/>
+      <w:proofErr w:type="gramStart"/>
+      <w:r>
+        <w:rPr>
+          <w:rFonts w:ascii="Courier New" w:eastAsia="Times New Roman" w:hAnsi="Courier New" w:cs="Courier New"/>
+          <w:color w:val="A31515"/>
+          <w:sz w:val="18"/>
+          <w:szCs w:val="18"/>
+        </w:rPr>
+        <w:t>recipeCd</w:t>
+      </w:r>
+      <w:proofErr w:type="spellEnd"/>
+      <w:proofErr w:type="gramEnd"/>
+      <w:r>
+        <w:rPr>
+          <w:rFonts w:ascii="Courier New" w:eastAsia="Times New Roman" w:hAnsi="Courier New" w:cs="Courier New"/>
+          <w:color w:val="A31515"/>
+          <w:sz w:val="18"/>
+          <w:szCs w:val="18"/>
+        </w:rPr>
+        <w:t>"</w:t>
+      </w:r>
+      <w:r>
+        <w:rPr>
+          <w:rFonts w:ascii="Courier New" w:eastAsia="Times New Roman" w:hAnsi="Courier New" w:cs="Courier New"/>
+          <w:color w:val="000000"/>
+          <w:sz w:val="18"/>
+          <w:szCs w:val="18"/>
+        </w:rPr>
+        <w:t>: </w:t>
+      </w:r>
+      <w:r>
+        <w:rPr>
+          <w:rFonts w:ascii="Courier New" w:eastAsia="Times New Roman" w:hAnsi="Courier New" w:cs="Courier New"/>
+          <w:color w:val="0451A5"/>
+          <w:sz w:val="18"/>
+          <w:szCs w:val="18"/>
+        </w:rPr>
+        <w:t>"Coconut Latte Overnight Oats"</w:t>
+      </w:r>
+      <w:r>
+        <w:rPr>
+          <w:rFonts w:ascii="Courier New" w:eastAsia="Times New Roman" w:hAnsi="Courier New" w:cs="Courier New"/>
+          <w:color w:val="000000"/>
+          <w:sz w:val="18"/>
+          <w:szCs w:val="18"/>
+        </w:rPr>
+        <w:t>,</w:t>
+      </w:r>
+    </w:p>
+    <w:p>
+      <w:pPr>
+        <w:shd w:val="clear" w:color="auto" w:fill="FFFFFE"/>
+        <w:spacing w:after="0" w:line="270" w:lineRule="atLeast"/>
+        <w:rPr>
+          <w:rFonts w:ascii="Courier New" w:eastAsia="Times New Roman" w:hAnsi="Courier New" w:cs="Courier New"/>
+          <w:color w:val="000000"/>
+          <w:sz w:val="18"/>
+          <w:szCs w:val="18"/>
+        </w:rPr>
+      </w:pPr>
+      <w:r>
+        <w:rPr>
+          <w:rFonts w:ascii="Courier New" w:eastAsia="Times New Roman" w:hAnsi="Courier New" w:cs="Courier New"/>
+          <w:color w:val="000000"/>
+          <w:sz w:val="18"/>
+          <w:szCs w:val="18"/>
+        </w:rPr>
+        <w:t>        </w:t>
+      </w:r>
+      <w:r>
+        <w:rPr>
+          <w:rFonts w:ascii="Courier New" w:eastAsia="Times New Roman" w:hAnsi="Courier New" w:cs="Courier New"/>
+          <w:color w:val="A31515"/>
+          <w:sz w:val="18"/>
+          <w:szCs w:val="18"/>
+        </w:rPr>
+        <w:t>"</w:t>
+      </w:r>
+      <w:proofErr w:type="spellStart"/>
+      <w:proofErr w:type="gramStart"/>
+      <w:r>
+        <w:rPr>
+          <w:rFonts w:ascii="Courier New" w:eastAsia="Times New Roman" w:hAnsi="Courier New" w:cs="Courier New"/>
+          <w:color w:val="A31515"/>
+          <w:sz w:val="18"/>
+          <w:szCs w:val="18"/>
+        </w:rPr>
+        <w:t>recipeCreationDt</w:t>
+      </w:r>
+      <w:proofErr w:type="spellEnd"/>
+      <w:proofErr w:type="gramEnd"/>
+      <w:r>
+        <w:rPr>
+          <w:rFonts w:ascii="Courier New" w:eastAsia="Times New Roman" w:hAnsi="Courier New" w:cs="Courier New"/>
+          <w:color w:val="A31515"/>
+          <w:sz w:val="18"/>
+          <w:szCs w:val="18"/>
+        </w:rPr>
+        <w:t>"</w:t>
+      </w:r>
+      <w:r>
+        <w:rPr>
+          <w:rFonts w:ascii="Courier New" w:eastAsia="Times New Roman" w:hAnsi="Courier New" w:cs="Courier New"/>
+          <w:color w:val="000000"/>
+          <w:sz w:val="18"/>
+          <w:szCs w:val="18"/>
+        </w:rPr>
+        <w:t>: </w:t>
+      </w:r>
+      <w:r>
+        <w:rPr>
+          <w:rFonts w:ascii="Courier New" w:eastAsia="Times New Roman" w:hAnsi="Courier New" w:cs="Courier New"/>
+          <w:color w:val="0451A5"/>
+          <w:sz w:val="18"/>
+          <w:szCs w:val="18"/>
+        </w:rPr>
+        <w:t>"2021-05-18T18:30:00.000+00:00"</w:t>
+      </w:r>
+      <w:r>
+        <w:rPr>
+          <w:rFonts w:ascii="Courier New" w:eastAsia="Times New Roman" w:hAnsi="Courier New" w:cs="Courier New"/>
+          <w:color w:val="000000"/>
+          <w:sz w:val="18"/>
+          <w:szCs w:val="18"/>
+        </w:rPr>
+        <w:t>,</w:t>
+      </w:r>
+    </w:p>
+    <w:p>
+      <w:pPr>
+        <w:shd w:val="clear" w:color="auto" w:fill="FFFFFE"/>
+        <w:spacing w:after="0" w:line="270" w:lineRule="atLeast"/>
+        <w:rPr>
+          <w:rFonts w:ascii="Courier New" w:eastAsia="Times New Roman" w:hAnsi="Courier New" w:cs="Courier New"/>
+          <w:color w:val="000000"/>
+          <w:sz w:val="18"/>
+          <w:szCs w:val="18"/>
+        </w:rPr>
+      </w:pPr>
+      <w:r>
+        <w:rPr>
+          <w:rFonts w:ascii="Courier New" w:eastAsia="Times New Roman" w:hAnsi="Courier New" w:cs="Courier New"/>
+          <w:color w:val="000000"/>
+          <w:sz w:val="18"/>
+          <w:szCs w:val="18"/>
+        </w:rPr>
+        <w:t>        </w:t>
+      </w:r>
+      <w:r>
+        <w:rPr>
+          <w:rFonts w:ascii="Courier New" w:eastAsia="Times New Roman" w:hAnsi="Courier New" w:cs="Courier New"/>
+          <w:color w:val="A31515"/>
+          <w:sz w:val="18"/>
+          <w:szCs w:val="18"/>
+        </w:rPr>
+        <w:t>"</w:t>
+      </w:r>
+      <w:proofErr w:type="spellStart"/>
+      <w:proofErr w:type="gramStart"/>
+      <w:r>
+        <w:rPr>
+          <w:rFonts w:ascii="Courier New" w:eastAsia="Times New Roman" w:hAnsi="Courier New" w:cs="Courier New"/>
+          <w:color w:val="A31515"/>
+          <w:sz w:val="18"/>
+          <w:szCs w:val="18"/>
+        </w:rPr>
+        <w:t>recipeModificationDt</w:t>
+      </w:r>
+      <w:proofErr w:type="spellEnd"/>
+      <w:proofErr w:type="gramEnd"/>
+      <w:r>
+        <w:rPr>
+          <w:rFonts w:ascii="Courier New" w:eastAsia="Times New Roman" w:hAnsi="Courier New" w:cs="Courier New"/>
+          <w:color w:val="A31515"/>
+          <w:sz w:val="18"/>
+          <w:szCs w:val="18"/>
+        </w:rPr>
+        <w:t>"</w:t>
+      </w:r>
+      <w:r>
+        <w:rPr>
+          <w:rFonts w:ascii="Courier New" w:eastAsia="Times New Roman" w:hAnsi="Courier New" w:cs="Courier New"/>
+          <w:color w:val="000000"/>
+          <w:sz w:val="18"/>
+          <w:szCs w:val="18"/>
+        </w:rPr>
+        <w:t>: </w:t>
+      </w:r>
+      <w:r>
+        <w:rPr>
+          <w:rFonts w:ascii="Courier New" w:eastAsia="Times New Roman" w:hAnsi="Courier New" w:cs="Courier New"/>
+          <w:color w:val="0451A5"/>
+          <w:sz w:val="18"/>
+          <w:szCs w:val="18"/>
+        </w:rPr>
+        <w:t>"2021-05-18T18:30:00.000+00:00"</w:t>
+      </w:r>
+      <w:r>
+        <w:rPr>
+          <w:rFonts w:ascii="Courier New" w:eastAsia="Times New Roman" w:hAnsi="Courier New" w:cs="Courier New"/>
+          <w:color w:val="000000"/>
+          <w:sz w:val="18"/>
+          <w:szCs w:val="18"/>
+        </w:rPr>
+        <w:t>,</w:t>
+      </w:r>
+    </w:p>
+    <w:p>
+      <w:pPr>
+        <w:shd w:val="clear" w:color="auto" w:fill="FFFFFE"/>
+        <w:spacing w:after="0" w:line="270" w:lineRule="atLeast"/>
+        <w:rPr>
+          <w:rFonts w:ascii="Courier New" w:eastAsia="Times New Roman" w:hAnsi="Courier New" w:cs="Courier New"/>
+          <w:color w:val="000000"/>
+          <w:sz w:val="18"/>
+          <w:szCs w:val="18"/>
+        </w:rPr>
+      </w:pPr>
+      <w:r>
+        <w:rPr>
+          <w:rFonts w:ascii="Courier New" w:eastAsia="Times New Roman" w:hAnsi="Courier New" w:cs="Courier New"/>
+          <w:color w:val="000000"/>
+          <w:sz w:val="18"/>
+          <w:szCs w:val="18"/>
+        </w:rPr>
+        <w:t>        </w:t>
+      </w:r>
+      <w:r>
+        <w:rPr>
+          <w:rFonts w:ascii="Courier New" w:eastAsia="Times New Roman" w:hAnsi="Courier New" w:cs="Courier New"/>
+          <w:color w:val="A31515"/>
+          <w:sz w:val="18"/>
+          <w:szCs w:val="18"/>
+        </w:rPr>
+        <w:t>"</w:t>
+      </w:r>
+      <w:proofErr w:type="spellStart"/>
+      <w:proofErr w:type="gramStart"/>
+      <w:r>
+        <w:rPr>
+          <w:rFonts w:ascii="Courier New" w:eastAsia="Times New Roman" w:hAnsi="Courier New" w:cs="Courier New"/>
+          <w:color w:val="A31515"/>
+          <w:sz w:val="18"/>
+          <w:szCs w:val="18"/>
+        </w:rPr>
+        <w:t>noOfPerson</w:t>
+      </w:r>
+      <w:proofErr w:type="spellEnd"/>
+      <w:proofErr w:type="gramEnd"/>
+      <w:r>
+        <w:rPr>
+          <w:rFonts w:ascii="Courier New" w:eastAsia="Times New Roman" w:hAnsi="Courier New" w:cs="Courier New"/>
+          <w:color w:val="A31515"/>
+          <w:sz w:val="18"/>
+          <w:szCs w:val="18"/>
+        </w:rPr>
+        <w:t>"</w:t>
+      </w:r>
+      <w:r>
+        <w:rPr>
+          <w:rFonts w:ascii="Courier New" w:eastAsia="Times New Roman" w:hAnsi="Courier New" w:cs="Courier New"/>
+          <w:color w:val="000000"/>
+          <w:sz w:val="18"/>
+          <w:szCs w:val="18"/>
+        </w:rPr>
+        <w:t>: </w:t>
+      </w:r>
+      <w:r>
+        <w:rPr>
+          <w:rFonts w:ascii="Courier New" w:eastAsia="Times New Roman" w:hAnsi="Courier New" w:cs="Courier New"/>
+          <w:color w:val="098658"/>
+          <w:sz w:val="18"/>
+          <w:szCs w:val="18"/>
+        </w:rPr>
+        <w:t>4</w:t>
+      </w:r>
+      <w:r>
+        <w:rPr>
+          <w:rFonts w:ascii="Courier New" w:eastAsia="Times New Roman" w:hAnsi="Courier New" w:cs="Courier New"/>
+          <w:color w:val="000000"/>
+          <w:sz w:val="18"/>
+          <w:szCs w:val="18"/>
+        </w:rPr>
+        <w:t>,</w:t>
+      </w:r>
+    </w:p>
+    <w:p>
+      <w:pPr>
+        <w:shd w:val="clear" w:color="auto" w:fill="FFFFFE"/>
+        <w:spacing w:after="0" w:line="270" w:lineRule="atLeast"/>
+        <w:rPr>
+          <w:rFonts w:ascii="Courier New" w:eastAsia="Times New Roman" w:hAnsi="Courier New" w:cs="Courier New"/>
+          <w:color w:val="000000"/>
+          <w:sz w:val="18"/>
+          <w:szCs w:val="18"/>
+        </w:rPr>
+      </w:pPr>
+      <w:r>
+        <w:rPr>
+          <w:rFonts w:ascii="Courier New" w:eastAsia="Times New Roman" w:hAnsi="Courier New" w:cs="Courier New"/>
+          <w:color w:val="000000"/>
+          <w:sz w:val="18"/>
+          <w:szCs w:val="18"/>
+        </w:rPr>
+        <w:t>        </w:t>
+      </w:r>
+      <w:r>
+        <w:rPr>
+          <w:rFonts w:ascii="Courier New" w:eastAsia="Times New Roman" w:hAnsi="Courier New" w:cs="Courier New"/>
+          <w:color w:val="A31515"/>
+          <w:sz w:val="18"/>
+          <w:szCs w:val="18"/>
+        </w:rPr>
+        <w:t>"</w:t>
+      </w:r>
+      <w:proofErr w:type="gramStart"/>
+      <w:r>
+        <w:rPr>
+          <w:rFonts w:ascii="Courier New" w:eastAsia="Times New Roman" w:hAnsi="Courier New" w:cs="Courier New"/>
+          <w:color w:val="A31515"/>
+          <w:sz w:val="18"/>
+          <w:szCs w:val="18"/>
+        </w:rPr>
+        <w:t>ingredients</w:t>
+      </w:r>
+      <w:proofErr w:type="gramEnd"/>
+      <w:r>
+        <w:rPr>
+          <w:rFonts w:ascii="Courier New" w:eastAsia="Times New Roman" w:hAnsi="Courier New" w:cs="Courier New"/>
+          <w:color w:val="A31515"/>
+          <w:sz w:val="18"/>
+          <w:szCs w:val="18"/>
+        </w:rPr>
+        <w:t>"</w:t>
+      </w:r>
+      <w:r>
+        <w:rPr>
+          <w:rFonts w:ascii="Courier New" w:eastAsia="Times New Roman" w:hAnsi="Courier New" w:cs="Courier New"/>
+          <w:color w:val="000000"/>
+          <w:sz w:val="18"/>
+          <w:szCs w:val="18"/>
+        </w:rPr>
+        <w:t>: {</w:t>
+      </w:r>
+    </w:p>
+    <w:p>
+      <w:pPr>
+        <w:shd w:val="clear" w:color="auto" w:fill="FFFFFE"/>
+        <w:spacing w:after="0" w:line="270" w:lineRule="atLeast"/>
+        <w:rPr>
+          <w:rFonts w:ascii="Courier New" w:eastAsia="Times New Roman" w:hAnsi="Courier New" w:cs="Courier New"/>
+          <w:color w:val="000000"/>
+          <w:sz w:val="18"/>
+          <w:szCs w:val="18"/>
+        </w:rPr>
+      </w:pPr>
+      <w:r>
+        <w:rPr>
+          <w:rFonts w:ascii="Courier New" w:eastAsia="Times New Roman" w:hAnsi="Courier New" w:cs="Courier New"/>
+          <w:color w:val="000000"/>
+          <w:sz w:val="18"/>
+          <w:szCs w:val="18"/>
+        </w:rPr>
+        <w:t>            </w:t>
+      </w:r>
+      <w:r>
+        <w:rPr>
+          <w:rFonts w:ascii="Courier New" w:eastAsia="Times New Roman" w:hAnsi="Courier New" w:cs="Courier New"/>
+          <w:color w:val="A31515"/>
+          <w:sz w:val="18"/>
+          <w:szCs w:val="18"/>
+        </w:rPr>
+        <w:t>"</w:t>
+      </w:r>
+      <w:proofErr w:type="spellStart"/>
+      <w:proofErr w:type="gramStart"/>
+      <w:r>
+        <w:rPr>
+          <w:rFonts w:ascii="Courier New" w:eastAsia="Times New Roman" w:hAnsi="Courier New" w:cs="Courier New"/>
+          <w:color w:val="A31515"/>
+          <w:sz w:val="18"/>
+          <w:szCs w:val="18"/>
+        </w:rPr>
+        <w:t>ingredientsId</w:t>
+      </w:r>
+      <w:proofErr w:type="spellEnd"/>
+      <w:proofErr w:type="gramEnd"/>
+      <w:r>
+        <w:rPr>
+          <w:rFonts w:ascii="Courier New" w:eastAsia="Times New Roman" w:hAnsi="Courier New" w:cs="Courier New"/>
+          <w:color w:val="A31515"/>
+          <w:sz w:val="18"/>
+          <w:szCs w:val="18"/>
+        </w:rPr>
+        <w:t>"</w:t>
+      </w:r>
+      <w:r>
+        <w:rPr>
+          <w:rFonts w:ascii="Courier New" w:eastAsia="Times New Roman" w:hAnsi="Courier New" w:cs="Courier New"/>
+          <w:color w:val="000000"/>
+          <w:sz w:val="18"/>
+          <w:szCs w:val="18"/>
+        </w:rPr>
+        <w:t>: </w:t>
+      </w:r>
+      <w:r>
+        <w:rPr>
+          <w:rFonts w:ascii="Courier New" w:eastAsia="Times New Roman" w:hAnsi="Courier New" w:cs="Courier New"/>
+          <w:b/>
+          <w:bCs/>
+          <w:color w:val="0451A5"/>
+          <w:sz w:val="18"/>
+          <w:szCs w:val="18"/>
+        </w:rPr>
+        <w:t>null</w:t>
+      </w:r>
+      <w:r>
+        <w:rPr>
+          <w:rFonts w:ascii="Courier New" w:eastAsia="Times New Roman" w:hAnsi="Courier New" w:cs="Courier New"/>
+          <w:color w:val="000000"/>
+          <w:sz w:val="18"/>
+          <w:szCs w:val="18"/>
+        </w:rPr>
+        <w:t>,</w:t>
+      </w:r>
+    </w:p>
+    <w:p>
+      <w:pPr>
+        <w:shd w:val="clear" w:color="auto" w:fill="FFFFFE"/>
+        <w:spacing w:after="0" w:line="270" w:lineRule="atLeast"/>
+        <w:rPr>
+          <w:rFonts w:ascii="Courier New" w:eastAsia="Times New Roman" w:hAnsi="Courier New" w:cs="Courier New"/>
+          <w:color w:val="000000"/>
+          <w:sz w:val="18"/>
+          <w:szCs w:val="18"/>
+        </w:rPr>
+      </w:pPr>
+      <w:r>
+        <w:rPr>
+          <w:rFonts w:ascii="Courier New" w:eastAsia="Times New Roman" w:hAnsi="Courier New" w:cs="Courier New"/>
+          <w:color w:val="000000"/>
+          <w:sz w:val="18"/>
+          <w:szCs w:val="18"/>
+        </w:rPr>
+        <w:t>            </w:t>
+      </w:r>
+      <w:r>
+        <w:rPr>
+          <w:rFonts w:ascii="Courier New" w:eastAsia="Times New Roman" w:hAnsi="Courier New" w:cs="Courier New"/>
+          <w:color w:val="A31515"/>
+          <w:sz w:val="18"/>
+          <w:szCs w:val="18"/>
+        </w:rPr>
+        <w:t>"</w:t>
+      </w:r>
+      <w:proofErr w:type="gramStart"/>
+      <w:r>
+        <w:rPr>
+          <w:rFonts w:ascii="Courier New" w:eastAsia="Times New Roman" w:hAnsi="Courier New" w:cs="Courier New"/>
+          <w:color w:val="A31515"/>
+          <w:sz w:val="18"/>
+          <w:szCs w:val="18"/>
+        </w:rPr>
+        <w:t>items</w:t>
+      </w:r>
+      <w:proofErr w:type="gramEnd"/>
+      <w:r>
+        <w:rPr>
+          <w:rFonts w:ascii="Courier New" w:eastAsia="Times New Roman" w:hAnsi="Courier New" w:cs="Courier New"/>
+          <w:color w:val="A31515"/>
+          <w:sz w:val="18"/>
+          <w:szCs w:val="18"/>
+        </w:rPr>
+        <w:t>"</w:t>
+      </w:r>
+      <w:r>
+        <w:rPr>
+          <w:rFonts w:ascii="Courier New" w:eastAsia="Times New Roman" w:hAnsi="Courier New" w:cs="Courier New"/>
+          <w:color w:val="000000"/>
+          <w:sz w:val="18"/>
+          <w:szCs w:val="18"/>
+        </w:rPr>
+        <w:t>: </w:t>
+      </w:r>
+      <w:r>
+        <w:rPr>
+          <w:rFonts w:ascii="Courier New" w:eastAsia="Times New Roman" w:hAnsi="Courier New" w:cs="Courier New"/>
+          <w:color w:val="0451A5"/>
+          <w:sz w:val="18"/>
+          <w:szCs w:val="18"/>
+        </w:rPr>
+        <w:t>"Rolled Oats, Lite Coconut Milk, Brewed Coffee, Maple Syrup, Ground Cinamon"</w:t>
+      </w:r>
+    </w:p>
+    <w:p>
+      <w:pPr>
+        <w:shd w:val="clear" w:color="auto" w:fill="FFFFFE"/>
+        <w:spacing w:after="0" w:line="270" w:lineRule="atLeast"/>
+        <w:rPr>
+          <w:rFonts w:ascii="Courier New" w:eastAsia="Times New Roman" w:hAnsi="Courier New" w:cs="Courier New"/>
+          <w:color w:val="000000"/>
+          <w:sz w:val="18"/>
+          <w:szCs w:val="18"/>
+        </w:rPr>
+      </w:pPr>
+      <w:r>
+        <w:rPr>
+          <w:rFonts w:ascii="Courier New" w:eastAsia="Times New Roman" w:hAnsi="Courier New" w:cs="Courier New"/>
+          <w:color w:val="000000"/>
+          <w:sz w:val="18"/>
+          <w:szCs w:val="18"/>
+        </w:rPr>
+        <w:t>        }</w:t>
+      </w:r>
+    </w:p>
+    <w:p>
+      <w:pPr>
+        <w:shd w:val="clear" w:color="auto" w:fill="FFFFFE"/>
+        <w:spacing w:after="0" w:line="270" w:lineRule="atLeast"/>
+        <w:rPr>
+          <w:rFonts w:ascii="Courier New" w:eastAsia="Times New Roman" w:hAnsi="Courier New" w:cs="Courier New"/>
+          <w:color w:val="000000"/>
+          <w:sz w:val="18"/>
+          <w:szCs w:val="18"/>
+        </w:rPr>
+      </w:pPr>
+      <w:r>
+        <w:rPr>
+          <w:rFonts w:ascii="Courier New" w:eastAsia="Times New Roman" w:hAnsi="Courier New" w:cs="Courier New"/>
+          <w:color w:val="000000"/>
+          <w:sz w:val="18"/>
+          <w:szCs w:val="18"/>
+        </w:rPr>
         <w:t>    }</w:t>
       </w:r>
     </w:p>
     <w:p>
       <w:pPr>
         <w:shd w:val="clear" w:color="auto" w:fill="FFFFFE"/>
-        <w:spacing w:line="270" w:lineRule="atLeast"/>
+        <w:spacing w:after="0" w:line="270" w:lineRule="atLeast"/>
         <w:rPr>
           <w:rFonts w:ascii="Courier New" w:eastAsia="Times New Roman" w:hAnsi="Courier New" w:cs="Courier New"/>
           <w:color w:val="000000"/>
@@ -2618,40 +1525,1266 @@
           <w:sz w:val="18"/>
           <w:szCs w:val="18"/>
         </w:rPr>
-        <w:t>{"recipeId":4,"recipeCd":"CRISPY COCONUT OATMEALS","recipeCreationDt":"2021-05-05T18:30:00.000+00:00","recipeModificationDt":"2021-05-05T18</w:t>
-      </w:r>
-      <w:r>
-        <w:rPr>
-          <w:rFonts w:ascii="Courier New" w:eastAsia="Times New Roman" w:hAnsi="Courier New" w:cs="Courier New"/>
-          <w:color w:val="000000"/>
-          <w:sz w:val="18"/>
-          <w:szCs w:val="18"/>
-        </w:rPr>
-        <w:t>:30:00.000+00:00","noOfPerson":4</w:t>
-      </w:r>
-      <w:r>
-        <w:rPr>
-          <w:rFonts w:ascii="Courier New" w:eastAsia="Times New Roman" w:hAnsi="Courier New" w:cs="Courier New"/>
-          <w:color w:val="000000"/>
-          <w:sz w:val="18"/>
-          <w:szCs w:val="18"/>
-        </w:rPr>
-        <w:t>,"active"</w:t>
-      </w:r>
+        <w:t>{</w:t>
+      </w:r>
+    </w:p>
+    <w:p>
+      <w:pPr>
+        <w:shd w:val="clear" w:color="auto" w:fill="FFFFFE"/>
+        <w:spacing w:after="0" w:line="270" w:lineRule="atLeast"/>
+        <w:rPr>
+          <w:rFonts w:ascii="Courier New" w:eastAsia="Times New Roman" w:hAnsi="Courier New" w:cs="Courier New"/>
+          <w:color w:val="000000"/>
+          <w:sz w:val="18"/>
+          <w:szCs w:val="18"/>
+        </w:rPr>
+      </w:pPr>
+      <w:r>
+        <w:rPr>
+          <w:rFonts w:ascii="Courier New" w:eastAsia="Times New Roman" w:hAnsi="Courier New" w:cs="Courier New"/>
+          <w:color w:val="000000"/>
+          <w:sz w:val="18"/>
+          <w:szCs w:val="18"/>
+        </w:rPr>
+        <w:t>        </w:t>
+      </w:r>
+      <w:r>
+        <w:rPr>
+          <w:rFonts w:ascii="Courier New" w:eastAsia="Times New Roman" w:hAnsi="Courier New" w:cs="Courier New"/>
+          <w:color w:val="A31515"/>
+          <w:sz w:val="18"/>
+          <w:szCs w:val="18"/>
+        </w:rPr>
+        <w:t>"</w:t>
+      </w:r>
+      <w:proofErr w:type="spellStart"/>
       <w:proofErr w:type="gramStart"/>
       <w:r>
         <w:rPr>
           <w:rFonts w:ascii="Courier New" w:eastAsia="Times New Roman" w:hAnsi="Courier New" w:cs="Courier New"/>
-          <w:color w:val="000000"/>
-          <w:sz w:val="18"/>
-          <w:szCs w:val="18"/>
-        </w:rPr>
-        <w:t>:true</w:t>
-      </w:r>
+          <w:color w:val="A31515"/>
+          <w:sz w:val="18"/>
+          <w:szCs w:val="18"/>
+        </w:rPr>
+        <w:t>recipeId</w:t>
+      </w:r>
+      <w:proofErr w:type="spellEnd"/>
       <w:proofErr w:type="gramEnd"/>
       <w:r>
         <w:rPr>
           <w:rFonts w:ascii="Courier New" w:eastAsia="Times New Roman" w:hAnsi="Courier New" w:cs="Courier New"/>
+          <w:color w:val="A31515"/>
+          <w:sz w:val="18"/>
+          <w:szCs w:val="18"/>
+        </w:rPr>
+        <w:t>"</w:t>
+      </w:r>
+      <w:r>
+        <w:rPr>
+          <w:rFonts w:ascii="Courier New" w:eastAsia="Times New Roman" w:hAnsi="Courier New" w:cs="Courier New"/>
+          <w:color w:val="000000"/>
+          <w:sz w:val="18"/>
+          <w:szCs w:val="18"/>
+        </w:rPr>
+        <w:t>: </w:t>
+      </w:r>
+      <w:r>
+        <w:rPr>
+          <w:rFonts w:ascii="Courier New" w:eastAsia="Times New Roman" w:hAnsi="Courier New" w:cs="Courier New"/>
+          <w:color w:val="098658"/>
+          <w:sz w:val="18"/>
+          <w:szCs w:val="18"/>
+        </w:rPr>
+        <w:t>4</w:t>
+      </w:r>
+      <w:r>
+        <w:rPr>
+          <w:rFonts w:ascii="Courier New" w:eastAsia="Times New Roman" w:hAnsi="Courier New" w:cs="Courier New"/>
+          <w:color w:val="000000"/>
+          <w:sz w:val="18"/>
+          <w:szCs w:val="18"/>
+        </w:rPr>
+        <w:t>,</w:t>
+      </w:r>
+    </w:p>
+    <w:p>
+      <w:pPr>
+        <w:shd w:val="clear" w:color="auto" w:fill="FFFFFE"/>
+        <w:spacing w:after="0" w:line="270" w:lineRule="atLeast"/>
+        <w:rPr>
+          <w:rFonts w:ascii="Courier New" w:eastAsia="Times New Roman" w:hAnsi="Courier New" w:cs="Courier New"/>
+          <w:color w:val="000000"/>
+          <w:sz w:val="18"/>
+          <w:szCs w:val="18"/>
+        </w:rPr>
+      </w:pPr>
+      <w:r>
+        <w:rPr>
+          <w:rFonts w:ascii="Courier New" w:eastAsia="Times New Roman" w:hAnsi="Courier New" w:cs="Courier New"/>
+          <w:color w:val="000000"/>
+          <w:sz w:val="18"/>
+          <w:szCs w:val="18"/>
+        </w:rPr>
+        <w:t>        </w:t>
+      </w:r>
+      <w:r>
+        <w:rPr>
+          <w:rFonts w:ascii="Courier New" w:eastAsia="Times New Roman" w:hAnsi="Courier New" w:cs="Courier New"/>
+          <w:color w:val="A31515"/>
+          <w:sz w:val="18"/>
+          <w:szCs w:val="18"/>
+        </w:rPr>
+        <w:t>"</w:t>
+      </w:r>
+      <w:proofErr w:type="spellStart"/>
+      <w:proofErr w:type="gramStart"/>
+      <w:r>
+        <w:rPr>
+          <w:rFonts w:ascii="Courier New" w:eastAsia="Times New Roman" w:hAnsi="Courier New" w:cs="Courier New"/>
+          <w:color w:val="A31515"/>
+          <w:sz w:val="18"/>
+          <w:szCs w:val="18"/>
+        </w:rPr>
+        <w:t>recipeCd</w:t>
+      </w:r>
+      <w:proofErr w:type="spellEnd"/>
+      <w:proofErr w:type="gramEnd"/>
+      <w:r>
+        <w:rPr>
+          <w:rFonts w:ascii="Courier New" w:eastAsia="Times New Roman" w:hAnsi="Courier New" w:cs="Courier New"/>
+          <w:color w:val="A31515"/>
+          <w:sz w:val="18"/>
+          <w:szCs w:val="18"/>
+        </w:rPr>
+        <w:t>"</w:t>
+      </w:r>
+      <w:r>
+        <w:rPr>
+          <w:rFonts w:ascii="Courier New" w:eastAsia="Times New Roman" w:hAnsi="Courier New" w:cs="Courier New"/>
+          <w:color w:val="000000"/>
+          <w:sz w:val="18"/>
+          <w:szCs w:val="18"/>
+        </w:rPr>
+        <w:t>: </w:t>
+      </w:r>
+      <w:r>
+        <w:rPr>
+          <w:rFonts w:ascii="Courier New" w:eastAsia="Times New Roman" w:hAnsi="Courier New" w:cs="Courier New"/>
+          <w:color w:val="0451A5"/>
+          <w:sz w:val="18"/>
+          <w:szCs w:val="18"/>
+        </w:rPr>
+        <w:t>"Coconut Latte Overnight Oats"</w:t>
+      </w:r>
+      <w:r>
+        <w:rPr>
+          <w:rFonts w:ascii="Courier New" w:eastAsia="Times New Roman" w:hAnsi="Courier New" w:cs="Courier New"/>
+          <w:color w:val="000000"/>
+          <w:sz w:val="18"/>
+          <w:szCs w:val="18"/>
+        </w:rPr>
+        <w:t>,</w:t>
+      </w:r>
+    </w:p>
+    <w:p>
+      <w:pPr>
+        <w:shd w:val="clear" w:color="auto" w:fill="FFFFFE"/>
+        <w:spacing w:after="0" w:line="270" w:lineRule="atLeast"/>
+        <w:rPr>
+          <w:rFonts w:ascii="Courier New" w:eastAsia="Times New Roman" w:hAnsi="Courier New" w:cs="Courier New"/>
+          <w:color w:val="000000"/>
+          <w:sz w:val="18"/>
+          <w:szCs w:val="18"/>
+        </w:rPr>
+      </w:pPr>
+      <w:r>
+        <w:rPr>
+          <w:rFonts w:ascii="Courier New" w:eastAsia="Times New Roman" w:hAnsi="Courier New" w:cs="Courier New"/>
+          <w:color w:val="000000"/>
+          <w:sz w:val="18"/>
+          <w:szCs w:val="18"/>
+        </w:rPr>
+        <w:t>        </w:t>
+      </w:r>
+      <w:r>
+        <w:rPr>
+          <w:rFonts w:ascii="Courier New" w:eastAsia="Times New Roman" w:hAnsi="Courier New" w:cs="Courier New"/>
+          <w:color w:val="A31515"/>
+          <w:sz w:val="18"/>
+          <w:szCs w:val="18"/>
+        </w:rPr>
+        <w:t>"</w:t>
+      </w:r>
+      <w:proofErr w:type="spellStart"/>
+      <w:proofErr w:type="gramStart"/>
+      <w:r>
+        <w:rPr>
+          <w:rFonts w:ascii="Courier New" w:eastAsia="Times New Roman" w:hAnsi="Courier New" w:cs="Courier New"/>
+          <w:color w:val="A31515"/>
+          <w:sz w:val="18"/>
+          <w:szCs w:val="18"/>
+        </w:rPr>
+        <w:t>recipeCreationDt</w:t>
+      </w:r>
+      <w:proofErr w:type="spellEnd"/>
+      <w:proofErr w:type="gramEnd"/>
+      <w:r>
+        <w:rPr>
+          <w:rFonts w:ascii="Courier New" w:eastAsia="Times New Roman" w:hAnsi="Courier New" w:cs="Courier New"/>
+          <w:color w:val="A31515"/>
+          <w:sz w:val="18"/>
+          <w:szCs w:val="18"/>
+        </w:rPr>
+        <w:t>"</w:t>
+      </w:r>
+      <w:r>
+        <w:rPr>
+          <w:rFonts w:ascii="Courier New" w:eastAsia="Times New Roman" w:hAnsi="Courier New" w:cs="Courier New"/>
+          <w:color w:val="000000"/>
+          <w:sz w:val="18"/>
+          <w:szCs w:val="18"/>
+        </w:rPr>
+        <w:t>: </w:t>
+      </w:r>
+      <w:r>
+        <w:rPr>
+          <w:rFonts w:ascii="Courier New" w:eastAsia="Times New Roman" w:hAnsi="Courier New" w:cs="Courier New"/>
+          <w:color w:val="0451A5"/>
+          <w:sz w:val="18"/>
+          <w:szCs w:val="18"/>
+        </w:rPr>
+        <w:t>"2021-05-18T18:30:00.000+00:00"</w:t>
+      </w:r>
+      <w:r>
+        <w:rPr>
+          <w:rFonts w:ascii="Courier New" w:eastAsia="Times New Roman" w:hAnsi="Courier New" w:cs="Courier New"/>
+          <w:color w:val="000000"/>
+          <w:sz w:val="18"/>
+          <w:szCs w:val="18"/>
+        </w:rPr>
+        <w:t>,</w:t>
+      </w:r>
+    </w:p>
+    <w:p>
+      <w:pPr>
+        <w:shd w:val="clear" w:color="auto" w:fill="FFFFFE"/>
+        <w:spacing w:after="0" w:line="270" w:lineRule="atLeast"/>
+        <w:rPr>
+          <w:rFonts w:ascii="Courier New" w:eastAsia="Times New Roman" w:hAnsi="Courier New" w:cs="Courier New"/>
+          <w:color w:val="000000"/>
+          <w:sz w:val="18"/>
+          <w:szCs w:val="18"/>
+        </w:rPr>
+      </w:pPr>
+      <w:r>
+        <w:rPr>
+          <w:rFonts w:ascii="Courier New" w:eastAsia="Times New Roman" w:hAnsi="Courier New" w:cs="Courier New"/>
+          <w:color w:val="000000"/>
+          <w:sz w:val="18"/>
+          <w:szCs w:val="18"/>
+        </w:rPr>
+        <w:t>        </w:t>
+      </w:r>
+      <w:r>
+        <w:rPr>
+          <w:rFonts w:ascii="Courier New" w:eastAsia="Times New Roman" w:hAnsi="Courier New" w:cs="Courier New"/>
+          <w:color w:val="A31515"/>
+          <w:sz w:val="18"/>
+          <w:szCs w:val="18"/>
+        </w:rPr>
+        <w:t>"</w:t>
+      </w:r>
+      <w:proofErr w:type="spellStart"/>
+      <w:proofErr w:type="gramStart"/>
+      <w:r>
+        <w:rPr>
+          <w:rFonts w:ascii="Courier New" w:eastAsia="Times New Roman" w:hAnsi="Courier New" w:cs="Courier New"/>
+          <w:color w:val="A31515"/>
+          <w:sz w:val="18"/>
+          <w:szCs w:val="18"/>
+        </w:rPr>
+        <w:t>recipeModificationDt</w:t>
+      </w:r>
+      <w:proofErr w:type="spellEnd"/>
+      <w:proofErr w:type="gramEnd"/>
+      <w:r>
+        <w:rPr>
+          <w:rFonts w:ascii="Courier New" w:eastAsia="Times New Roman" w:hAnsi="Courier New" w:cs="Courier New"/>
+          <w:color w:val="A31515"/>
+          <w:sz w:val="18"/>
+          <w:szCs w:val="18"/>
+        </w:rPr>
+        <w:t>"</w:t>
+      </w:r>
+      <w:r>
+        <w:rPr>
+          <w:rFonts w:ascii="Courier New" w:eastAsia="Times New Roman" w:hAnsi="Courier New" w:cs="Courier New"/>
+          <w:color w:val="000000"/>
+          <w:sz w:val="18"/>
+          <w:szCs w:val="18"/>
+        </w:rPr>
+        <w:t>: </w:t>
+      </w:r>
+      <w:r>
+        <w:rPr>
+          <w:rFonts w:ascii="Courier New" w:eastAsia="Times New Roman" w:hAnsi="Courier New" w:cs="Courier New"/>
+          <w:color w:val="0451A5"/>
+          <w:sz w:val="18"/>
+          <w:szCs w:val="18"/>
+        </w:rPr>
+        <w:t>"2021-05-18T18:30:00.000+00:00"</w:t>
+      </w:r>
+      <w:r>
+        <w:rPr>
+          <w:rFonts w:ascii="Courier New" w:eastAsia="Times New Roman" w:hAnsi="Courier New" w:cs="Courier New"/>
+          <w:color w:val="000000"/>
+          <w:sz w:val="18"/>
+          <w:szCs w:val="18"/>
+        </w:rPr>
+        <w:t>,</w:t>
+      </w:r>
+    </w:p>
+    <w:p>
+      <w:pPr>
+        <w:shd w:val="clear" w:color="auto" w:fill="FFFFFE"/>
+        <w:spacing w:after="0" w:line="270" w:lineRule="atLeast"/>
+        <w:rPr>
+          <w:rFonts w:ascii="Courier New" w:eastAsia="Times New Roman" w:hAnsi="Courier New" w:cs="Courier New"/>
+          <w:color w:val="000000"/>
+          <w:sz w:val="18"/>
+          <w:szCs w:val="18"/>
+        </w:rPr>
+      </w:pPr>
+      <w:r>
+        <w:rPr>
+          <w:rFonts w:ascii="Courier New" w:eastAsia="Times New Roman" w:hAnsi="Courier New" w:cs="Courier New"/>
+          <w:color w:val="000000"/>
+          <w:sz w:val="18"/>
+          <w:szCs w:val="18"/>
+        </w:rPr>
+        <w:t>        </w:t>
+      </w:r>
+      <w:r>
+        <w:rPr>
+          <w:rFonts w:ascii="Courier New" w:eastAsia="Times New Roman" w:hAnsi="Courier New" w:cs="Courier New"/>
+          <w:color w:val="A31515"/>
+          <w:sz w:val="18"/>
+          <w:szCs w:val="18"/>
+        </w:rPr>
+        <w:t>"</w:t>
+      </w:r>
+      <w:proofErr w:type="spellStart"/>
+      <w:proofErr w:type="gramStart"/>
+      <w:r>
+        <w:rPr>
+          <w:rFonts w:ascii="Courier New" w:eastAsia="Times New Roman" w:hAnsi="Courier New" w:cs="Courier New"/>
+          <w:color w:val="A31515"/>
+          <w:sz w:val="18"/>
+          <w:szCs w:val="18"/>
+        </w:rPr>
+        <w:t>noOfPerson</w:t>
+      </w:r>
+      <w:proofErr w:type="spellEnd"/>
+      <w:proofErr w:type="gramEnd"/>
+      <w:r>
+        <w:rPr>
+          <w:rFonts w:ascii="Courier New" w:eastAsia="Times New Roman" w:hAnsi="Courier New" w:cs="Courier New"/>
+          <w:color w:val="A31515"/>
+          <w:sz w:val="18"/>
+          <w:szCs w:val="18"/>
+        </w:rPr>
+        <w:t>"</w:t>
+      </w:r>
+      <w:r>
+        <w:rPr>
+          <w:rFonts w:ascii="Courier New" w:eastAsia="Times New Roman" w:hAnsi="Courier New" w:cs="Courier New"/>
+          <w:color w:val="000000"/>
+          <w:sz w:val="18"/>
+          <w:szCs w:val="18"/>
+        </w:rPr>
+        <w:t>: </w:t>
+      </w:r>
+      <w:r>
+        <w:rPr>
+          <w:rFonts w:ascii="Courier New" w:eastAsia="Times New Roman" w:hAnsi="Courier New" w:cs="Courier New"/>
+          <w:color w:val="098658"/>
+          <w:sz w:val="18"/>
+          <w:szCs w:val="18"/>
+        </w:rPr>
+        <w:t>5</w:t>
+      </w:r>
+      <w:r>
+        <w:rPr>
+          <w:rFonts w:ascii="Courier New" w:eastAsia="Times New Roman" w:hAnsi="Courier New" w:cs="Courier New"/>
+          <w:color w:val="000000"/>
+          <w:sz w:val="18"/>
+          <w:szCs w:val="18"/>
+        </w:rPr>
+        <w:t>,</w:t>
+      </w:r>
+    </w:p>
+    <w:p>
+      <w:pPr>
+        <w:shd w:val="clear" w:color="auto" w:fill="FFFFFE"/>
+        <w:spacing w:after="0" w:line="270" w:lineRule="atLeast"/>
+        <w:rPr>
+          <w:rFonts w:ascii="Courier New" w:eastAsia="Times New Roman" w:hAnsi="Courier New" w:cs="Courier New"/>
+          <w:color w:val="000000"/>
+          <w:sz w:val="18"/>
+          <w:szCs w:val="18"/>
+        </w:rPr>
+      </w:pPr>
+      <w:r>
+        <w:rPr>
+          <w:rFonts w:ascii="Courier New" w:eastAsia="Times New Roman" w:hAnsi="Courier New" w:cs="Courier New"/>
+          <w:color w:val="000000"/>
+          <w:sz w:val="18"/>
+          <w:szCs w:val="18"/>
+        </w:rPr>
+        <w:t>        </w:t>
+      </w:r>
+      <w:r>
+        <w:rPr>
+          <w:rFonts w:ascii="Courier New" w:eastAsia="Times New Roman" w:hAnsi="Courier New" w:cs="Courier New"/>
+          <w:color w:val="A31515"/>
+          <w:sz w:val="18"/>
+          <w:szCs w:val="18"/>
+        </w:rPr>
+        <w:t>"</w:t>
+      </w:r>
+      <w:proofErr w:type="gramStart"/>
+      <w:r>
+        <w:rPr>
+          <w:rFonts w:ascii="Courier New" w:eastAsia="Times New Roman" w:hAnsi="Courier New" w:cs="Courier New"/>
+          <w:color w:val="A31515"/>
+          <w:sz w:val="18"/>
+          <w:szCs w:val="18"/>
+        </w:rPr>
+        <w:t>ingredients</w:t>
+      </w:r>
+      <w:proofErr w:type="gramEnd"/>
+      <w:r>
+        <w:rPr>
+          <w:rFonts w:ascii="Courier New" w:eastAsia="Times New Roman" w:hAnsi="Courier New" w:cs="Courier New"/>
+          <w:color w:val="A31515"/>
+          <w:sz w:val="18"/>
+          <w:szCs w:val="18"/>
+        </w:rPr>
+        <w:t>"</w:t>
+      </w:r>
+      <w:r>
+        <w:rPr>
+          <w:rFonts w:ascii="Courier New" w:eastAsia="Times New Roman" w:hAnsi="Courier New" w:cs="Courier New"/>
+          <w:color w:val="000000"/>
+          <w:sz w:val="18"/>
+          <w:szCs w:val="18"/>
+        </w:rPr>
+        <w:t>: {</w:t>
+      </w:r>
+    </w:p>
+    <w:p>
+      <w:pPr>
+        <w:shd w:val="clear" w:color="auto" w:fill="FFFFFE"/>
+        <w:spacing w:after="0" w:line="270" w:lineRule="atLeast"/>
+        <w:rPr>
+          <w:rFonts w:ascii="Courier New" w:eastAsia="Times New Roman" w:hAnsi="Courier New" w:cs="Courier New"/>
+          <w:color w:val="000000"/>
+          <w:sz w:val="18"/>
+          <w:szCs w:val="18"/>
+        </w:rPr>
+      </w:pPr>
+      <w:r>
+        <w:rPr>
+          <w:rFonts w:ascii="Courier New" w:eastAsia="Times New Roman" w:hAnsi="Courier New" w:cs="Courier New"/>
+          <w:color w:val="000000"/>
+          <w:sz w:val="18"/>
+          <w:szCs w:val="18"/>
+        </w:rPr>
+        <w:lastRenderedPageBreak/>
+        <w:t>            </w:t>
+      </w:r>
+      <w:r>
+        <w:rPr>
+          <w:rFonts w:ascii="Courier New" w:eastAsia="Times New Roman" w:hAnsi="Courier New" w:cs="Courier New"/>
+          <w:color w:val="A31515"/>
+          <w:sz w:val="18"/>
+          <w:szCs w:val="18"/>
+        </w:rPr>
+        <w:t>"</w:t>
+      </w:r>
+      <w:proofErr w:type="spellStart"/>
+      <w:proofErr w:type="gramStart"/>
+      <w:r>
+        <w:rPr>
+          <w:rFonts w:ascii="Courier New" w:eastAsia="Times New Roman" w:hAnsi="Courier New" w:cs="Courier New"/>
+          <w:color w:val="A31515"/>
+          <w:sz w:val="18"/>
+          <w:szCs w:val="18"/>
+        </w:rPr>
+        <w:t>ingredientsId</w:t>
+      </w:r>
+      <w:proofErr w:type="spellEnd"/>
+      <w:proofErr w:type="gramEnd"/>
+      <w:r>
+        <w:rPr>
+          <w:rFonts w:ascii="Courier New" w:eastAsia="Times New Roman" w:hAnsi="Courier New" w:cs="Courier New"/>
+          <w:color w:val="A31515"/>
+          <w:sz w:val="18"/>
+          <w:szCs w:val="18"/>
+        </w:rPr>
+        <w:t>"</w:t>
+      </w:r>
+      <w:r>
+        <w:rPr>
+          <w:rFonts w:ascii="Courier New" w:eastAsia="Times New Roman" w:hAnsi="Courier New" w:cs="Courier New"/>
+          <w:color w:val="000000"/>
+          <w:sz w:val="18"/>
+          <w:szCs w:val="18"/>
+        </w:rPr>
+        <w:t>: </w:t>
+      </w:r>
+      <w:r>
+        <w:rPr>
+          <w:rFonts w:ascii="Courier New" w:eastAsia="Times New Roman" w:hAnsi="Courier New" w:cs="Courier New"/>
+          <w:color w:val="098658"/>
+          <w:sz w:val="18"/>
+          <w:szCs w:val="18"/>
+        </w:rPr>
+        <w:t>4</w:t>
+      </w:r>
+      <w:r>
+        <w:rPr>
+          <w:rFonts w:ascii="Courier New" w:eastAsia="Times New Roman" w:hAnsi="Courier New" w:cs="Courier New"/>
+          <w:color w:val="000000"/>
+          <w:sz w:val="18"/>
+          <w:szCs w:val="18"/>
+        </w:rPr>
+        <w:t>,</w:t>
+      </w:r>
+    </w:p>
+    <w:p>
+      <w:pPr>
+        <w:shd w:val="clear" w:color="auto" w:fill="FFFFFE"/>
+        <w:spacing w:after="0" w:line="270" w:lineRule="atLeast"/>
+        <w:rPr>
+          <w:rFonts w:ascii="Courier New" w:eastAsia="Times New Roman" w:hAnsi="Courier New" w:cs="Courier New"/>
+          <w:color w:val="000000"/>
+          <w:sz w:val="18"/>
+          <w:szCs w:val="18"/>
+        </w:rPr>
+      </w:pPr>
+      <w:r>
+        <w:rPr>
+          <w:rFonts w:ascii="Courier New" w:eastAsia="Times New Roman" w:hAnsi="Courier New" w:cs="Courier New"/>
+          <w:color w:val="000000"/>
+          <w:sz w:val="18"/>
+          <w:szCs w:val="18"/>
+        </w:rPr>
+        <w:t>            </w:t>
+      </w:r>
+      <w:r>
+        <w:rPr>
+          <w:rFonts w:ascii="Courier New" w:eastAsia="Times New Roman" w:hAnsi="Courier New" w:cs="Courier New"/>
+          <w:color w:val="A31515"/>
+          <w:sz w:val="18"/>
+          <w:szCs w:val="18"/>
+        </w:rPr>
+        <w:t>"</w:t>
+      </w:r>
+      <w:proofErr w:type="gramStart"/>
+      <w:r>
+        <w:rPr>
+          <w:rFonts w:ascii="Courier New" w:eastAsia="Times New Roman" w:hAnsi="Courier New" w:cs="Courier New"/>
+          <w:color w:val="A31515"/>
+          <w:sz w:val="18"/>
+          <w:szCs w:val="18"/>
+        </w:rPr>
+        <w:t>items</w:t>
+      </w:r>
+      <w:proofErr w:type="gramEnd"/>
+      <w:r>
+        <w:rPr>
+          <w:rFonts w:ascii="Courier New" w:eastAsia="Times New Roman" w:hAnsi="Courier New" w:cs="Courier New"/>
+          <w:color w:val="A31515"/>
+          <w:sz w:val="18"/>
+          <w:szCs w:val="18"/>
+        </w:rPr>
+        <w:t>"</w:t>
+      </w:r>
+      <w:r>
+        <w:rPr>
+          <w:rFonts w:ascii="Courier New" w:eastAsia="Times New Roman" w:hAnsi="Courier New" w:cs="Courier New"/>
+          <w:color w:val="000000"/>
+          <w:sz w:val="18"/>
+          <w:szCs w:val="18"/>
+        </w:rPr>
+        <w:t>: </w:t>
+      </w:r>
+      <w:r>
+        <w:rPr>
+          <w:rFonts w:ascii="Courier New" w:eastAsia="Times New Roman" w:hAnsi="Courier New" w:cs="Courier New"/>
+          <w:color w:val="0451A5"/>
+          <w:sz w:val="18"/>
+          <w:szCs w:val="18"/>
+        </w:rPr>
+        <w:t>"Rolled Oats, Lite Coconut Milk, Brewed Coffee, Maple Syrup, Ground Cinamon"</w:t>
+      </w:r>
+    </w:p>
+    <w:p>
+      <w:pPr>
+        <w:shd w:val="clear" w:color="auto" w:fill="FFFFFE"/>
+        <w:spacing w:after="0" w:line="270" w:lineRule="atLeast"/>
+        <w:rPr>
+          <w:rFonts w:ascii="Courier New" w:eastAsia="Times New Roman" w:hAnsi="Courier New" w:cs="Courier New"/>
+          <w:color w:val="000000"/>
+          <w:sz w:val="18"/>
+          <w:szCs w:val="18"/>
+        </w:rPr>
+      </w:pPr>
+      <w:r>
+        <w:rPr>
+          <w:rFonts w:ascii="Courier New" w:eastAsia="Times New Roman" w:hAnsi="Courier New" w:cs="Courier New"/>
+          <w:color w:val="000000"/>
+          <w:sz w:val="18"/>
+          <w:szCs w:val="18"/>
+        </w:rPr>
+        <w:t>        }</w:t>
+      </w:r>
+    </w:p>
+    <w:p>
+      <w:pPr>
+        <w:shd w:val="clear" w:color="auto" w:fill="FFFFFE"/>
+        <w:spacing w:after="0" w:line="270" w:lineRule="atLeast"/>
+        <w:rPr>
+          <w:rFonts w:ascii="Courier New" w:eastAsia="Times New Roman" w:hAnsi="Courier New" w:cs="Courier New"/>
+          <w:color w:val="000000"/>
+          <w:sz w:val="18"/>
+          <w:szCs w:val="18"/>
+        </w:rPr>
+      </w:pPr>
+      <w:r>
+        <w:rPr>
+          <w:rFonts w:ascii="Courier New" w:eastAsia="Times New Roman" w:hAnsi="Courier New" w:cs="Courier New"/>
+          <w:color w:val="000000"/>
+          <w:sz w:val="18"/>
+          <w:szCs w:val="18"/>
+        </w:rPr>
+        <w:t>    }</w:t>
+      </w:r>
+    </w:p>
+    <w:p>
+      <w:pPr>
+        <w:shd w:val="clear" w:color="auto" w:fill="FFFFFE"/>
+        <w:spacing w:line="270" w:lineRule="atLeast"/>
+        <w:rPr>
+          <w:rFonts w:ascii="Courier New" w:eastAsia="Times New Roman" w:hAnsi="Courier New" w:cs="Courier New"/>
+          <w:color w:val="000000"/>
+          <w:sz w:val="18"/>
+          <w:szCs w:val="18"/>
+        </w:rPr>
+      </w:pPr>
+    </w:p>
+    <w:p>
+      <w:pPr>
+        <w:shd w:val="clear" w:color="auto" w:fill="FFFFFE"/>
+        <w:spacing w:line="270" w:lineRule="atLeast"/>
+        <w:rPr>
+          <w:rFonts w:ascii="Courier New" w:eastAsia="Times New Roman" w:hAnsi="Courier New" w:cs="Courier New"/>
+          <w:color w:val="000000"/>
+          <w:sz w:val="18"/>
+          <w:szCs w:val="18"/>
+        </w:rPr>
+      </w:pPr>
+    </w:p>
+    <w:p>
+      <w:pPr>
+        <w:shd w:val="clear" w:color="auto" w:fill="FFFFFE"/>
+        <w:spacing w:line="270" w:lineRule="atLeast"/>
+        <w:rPr>
+          <w:rFonts w:ascii="Courier New" w:eastAsia="Times New Roman" w:hAnsi="Courier New" w:cs="Courier New"/>
+          <w:color w:val="000000"/>
+          <w:sz w:val="18"/>
+          <w:szCs w:val="18"/>
+        </w:rPr>
+      </w:pPr>
+      <w:r>
+        <w:t>Output</w:t>
+      </w:r>
+      <w:r>
+        <w:rPr>
+          <w:rFonts w:ascii="Courier New" w:eastAsia="Times New Roman" w:hAnsi="Courier New" w:cs="Courier New"/>
+          <w:color w:val="000000"/>
+          <w:sz w:val="18"/>
+          <w:szCs w:val="18"/>
+        </w:rPr>
+        <w:t xml:space="preserve">: </w:t>
+      </w:r>
+      <w:r>
+        <w:rPr>
+          <w:rFonts w:ascii="Courier New" w:eastAsia="Times New Roman" w:hAnsi="Courier New" w:cs="Courier New"/>
+          <w:color w:val="000000"/>
+          <w:sz w:val="18"/>
+          <w:szCs w:val="18"/>
+        </w:rPr>
+        <w:t>{</w:t>
+      </w:r>
+    </w:p>
+    <w:p>
+      <w:pPr>
+        <w:shd w:val="clear" w:color="auto" w:fill="FFFFFE"/>
+        <w:spacing w:after="0" w:line="270" w:lineRule="atLeast"/>
+        <w:rPr>
+          <w:rFonts w:ascii="Courier New" w:eastAsia="Times New Roman" w:hAnsi="Courier New" w:cs="Courier New"/>
+          <w:color w:val="000000"/>
+          <w:sz w:val="18"/>
+          <w:szCs w:val="18"/>
+        </w:rPr>
+      </w:pPr>
+      <w:r>
+        <w:rPr>
+          <w:rFonts w:ascii="Courier New" w:eastAsia="Times New Roman" w:hAnsi="Courier New" w:cs="Courier New"/>
+          <w:color w:val="000000"/>
+          <w:sz w:val="18"/>
+          <w:szCs w:val="18"/>
+        </w:rPr>
+        <w:t>    </w:t>
+      </w:r>
+      <w:r>
+        <w:rPr>
+          <w:rFonts w:ascii="Courier New" w:eastAsia="Times New Roman" w:hAnsi="Courier New" w:cs="Courier New"/>
+          <w:color w:val="A31515"/>
+          <w:sz w:val="18"/>
+          <w:szCs w:val="18"/>
+        </w:rPr>
+        <w:t>"</w:t>
+      </w:r>
+      <w:proofErr w:type="spellStart"/>
+      <w:proofErr w:type="gramStart"/>
+      <w:r>
+        <w:rPr>
+          <w:rFonts w:ascii="Courier New" w:eastAsia="Times New Roman" w:hAnsi="Courier New" w:cs="Courier New"/>
+          <w:color w:val="A31515"/>
+          <w:sz w:val="18"/>
+          <w:szCs w:val="18"/>
+        </w:rPr>
+        <w:t>recipeId</w:t>
+      </w:r>
+      <w:proofErr w:type="spellEnd"/>
+      <w:proofErr w:type="gramEnd"/>
+      <w:r>
+        <w:rPr>
+          <w:rFonts w:ascii="Courier New" w:eastAsia="Times New Roman" w:hAnsi="Courier New" w:cs="Courier New"/>
+          <w:color w:val="A31515"/>
+          <w:sz w:val="18"/>
+          <w:szCs w:val="18"/>
+        </w:rPr>
+        <w:t>"</w:t>
+      </w:r>
+      <w:r>
+        <w:rPr>
+          <w:rFonts w:ascii="Courier New" w:eastAsia="Times New Roman" w:hAnsi="Courier New" w:cs="Courier New"/>
+          <w:color w:val="000000"/>
+          <w:sz w:val="18"/>
+          <w:szCs w:val="18"/>
+        </w:rPr>
+        <w:t>: </w:t>
+      </w:r>
+      <w:r>
+        <w:rPr>
+          <w:rFonts w:ascii="Courier New" w:eastAsia="Times New Roman" w:hAnsi="Courier New" w:cs="Courier New"/>
+          <w:color w:val="098658"/>
+          <w:sz w:val="18"/>
+          <w:szCs w:val="18"/>
+        </w:rPr>
+        <w:t>4</w:t>
+      </w:r>
+      <w:r>
+        <w:rPr>
+          <w:rFonts w:ascii="Courier New" w:eastAsia="Times New Roman" w:hAnsi="Courier New" w:cs="Courier New"/>
+          <w:color w:val="000000"/>
+          <w:sz w:val="18"/>
+          <w:szCs w:val="18"/>
+        </w:rPr>
+        <w:t>,</w:t>
+      </w:r>
+    </w:p>
+    <w:p>
+      <w:pPr>
+        <w:shd w:val="clear" w:color="auto" w:fill="FFFFFE"/>
+        <w:spacing w:after="0" w:line="270" w:lineRule="atLeast"/>
+        <w:rPr>
+          <w:rFonts w:ascii="Courier New" w:eastAsia="Times New Roman" w:hAnsi="Courier New" w:cs="Courier New"/>
+          <w:color w:val="000000"/>
+          <w:sz w:val="18"/>
+          <w:szCs w:val="18"/>
+        </w:rPr>
+      </w:pPr>
+      <w:r>
+        <w:rPr>
+          <w:rFonts w:ascii="Courier New" w:eastAsia="Times New Roman" w:hAnsi="Courier New" w:cs="Courier New"/>
+          <w:color w:val="000000"/>
+          <w:sz w:val="18"/>
+          <w:szCs w:val="18"/>
+        </w:rPr>
+        <w:t>    </w:t>
+      </w:r>
+      <w:r>
+        <w:rPr>
+          <w:rFonts w:ascii="Courier New" w:eastAsia="Times New Roman" w:hAnsi="Courier New" w:cs="Courier New"/>
+          <w:color w:val="A31515"/>
+          <w:sz w:val="18"/>
+          <w:szCs w:val="18"/>
+        </w:rPr>
+        <w:t>"</w:t>
+      </w:r>
+      <w:proofErr w:type="spellStart"/>
+      <w:proofErr w:type="gramStart"/>
+      <w:r>
+        <w:rPr>
+          <w:rFonts w:ascii="Courier New" w:eastAsia="Times New Roman" w:hAnsi="Courier New" w:cs="Courier New"/>
+          <w:color w:val="A31515"/>
+          <w:sz w:val="18"/>
+          <w:szCs w:val="18"/>
+        </w:rPr>
+        <w:t>recipeCd</w:t>
+      </w:r>
+      <w:proofErr w:type="spellEnd"/>
+      <w:proofErr w:type="gramEnd"/>
+      <w:r>
+        <w:rPr>
+          <w:rFonts w:ascii="Courier New" w:eastAsia="Times New Roman" w:hAnsi="Courier New" w:cs="Courier New"/>
+          <w:color w:val="A31515"/>
+          <w:sz w:val="18"/>
+          <w:szCs w:val="18"/>
+        </w:rPr>
+        <w:t>"</w:t>
+      </w:r>
+      <w:r>
+        <w:rPr>
+          <w:rFonts w:ascii="Courier New" w:eastAsia="Times New Roman" w:hAnsi="Courier New" w:cs="Courier New"/>
+          <w:color w:val="000000"/>
+          <w:sz w:val="18"/>
+          <w:szCs w:val="18"/>
+        </w:rPr>
+        <w:t>: </w:t>
+      </w:r>
+      <w:r>
+        <w:rPr>
+          <w:rFonts w:ascii="Courier New" w:eastAsia="Times New Roman" w:hAnsi="Courier New" w:cs="Courier New"/>
+          <w:color w:val="0451A5"/>
+          <w:sz w:val="18"/>
+          <w:szCs w:val="18"/>
+        </w:rPr>
+        <w:t>"Coconut Latte Overnight Oats"</w:t>
+      </w:r>
+      <w:r>
+        <w:rPr>
+          <w:rFonts w:ascii="Courier New" w:eastAsia="Times New Roman" w:hAnsi="Courier New" w:cs="Courier New"/>
+          <w:color w:val="000000"/>
+          <w:sz w:val="18"/>
+          <w:szCs w:val="18"/>
+        </w:rPr>
+        <w:t>,</w:t>
+      </w:r>
+    </w:p>
+    <w:p>
+      <w:pPr>
+        <w:shd w:val="clear" w:color="auto" w:fill="FFFFFE"/>
+        <w:spacing w:after="0" w:line="270" w:lineRule="atLeast"/>
+        <w:rPr>
+          <w:rFonts w:ascii="Courier New" w:eastAsia="Times New Roman" w:hAnsi="Courier New" w:cs="Courier New"/>
+          <w:color w:val="000000"/>
+          <w:sz w:val="18"/>
+          <w:szCs w:val="18"/>
+        </w:rPr>
+      </w:pPr>
+      <w:r>
+        <w:rPr>
+          <w:rFonts w:ascii="Courier New" w:eastAsia="Times New Roman" w:hAnsi="Courier New" w:cs="Courier New"/>
+          <w:color w:val="000000"/>
+          <w:sz w:val="18"/>
+          <w:szCs w:val="18"/>
+        </w:rPr>
+        <w:t>    </w:t>
+      </w:r>
+      <w:r>
+        <w:rPr>
+          <w:rFonts w:ascii="Courier New" w:eastAsia="Times New Roman" w:hAnsi="Courier New" w:cs="Courier New"/>
+          <w:color w:val="A31515"/>
+          <w:sz w:val="18"/>
+          <w:szCs w:val="18"/>
+        </w:rPr>
+        <w:t>"</w:t>
+      </w:r>
+      <w:proofErr w:type="spellStart"/>
+      <w:proofErr w:type="gramStart"/>
+      <w:r>
+        <w:rPr>
+          <w:rFonts w:ascii="Courier New" w:eastAsia="Times New Roman" w:hAnsi="Courier New" w:cs="Courier New"/>
+          <w:color w:val="A31515"/>
+          <w:sz w:val="18"/>
+          <w:szCs w:val="18"/>
+        </w:rPr>
+        <w:t>recipeCreationDt</w:t>
+      </w:r>
+      <w:proofErr w:type="spellEnd"/>
+      <w:proofErr w:type="gramEnd"/>
+      <w:r>
+        <w:rPr>
+          <w:rFonts w:ascii="Courier New" w:eastAsia="Times New Roman" w:hAnsi="Courier New" w:cs="Courier New"/>
+          <w:color w:val="A31515"/>
+          <w:sz w:val="18"/>
+          <w:szCs w:val="18"/>
+        </w:rPr>
+        <w:t>"</w:t>
+      </w:r>
+      <w:r>
+        <w:rPr>
+          <w:rFonts w:ascii="Courier New" w:eastAsia="Times New Roman" w:hAnsi="Courier New" w:cs="Courier New"/>
+          <w:color w:val="000000"/>
+          <w:sz w:val="18"/>
+          <w:szCs w:val="18"/>
+        </w:rPr>
+        <w:t>: </w:t>
+      </w:r>
+      <w:r>
+        <w:rPr>
+          <w:rFonts w:ascii="Courier New" w:eastAsia="Times New Roman" w:hAnsi="Courier New" w:cs="Courier New"/>
+          <w:color w:val="0451A5"/>
+          <w:sz w:val="18"/>
+          <w:szCs w:val="18"/>
+        </w:rPr>
+        <w:t>"2021-05-18T18:30:00.000+00:00"</w:t>
+      </w:r>
+      <w:r>
+        <w:rPr>
+          <w:rFonts w:ascii="Courier New" w:eastAsia="Times New Roman" w:hAnsi="Courier New" w:cs="Courier New"/>
+          <w:color w:val="000000"/>
+          <w:sz w:val="18"/>
+          <w:szCs w:val="18"/>
+        </w:rPr>
+        <w:t>,</w:t>
+      </w:r>
+    </w:p>
+    <w:p>
+      <w:pPr>
+        <w:shd w:val="clear" w:color="auto" w:fill="FFFFFE"/>
+        <w:spacing w:after="0" w:line="270" w:lineRule="atLeast"/>
+        <w:rPr>
+          <w:rFonts w:ascii="Courier New" w:eastAsia="Times New Roman" w:hAnsi="Courier New" w:cs="Courier New"/>
+          <w:color w:val="000000"/>
+          <w:sz w:val="18"/>
+          <w:szCs w:val="18"/>
+        </w:rPr>
+      </w:pPr>
+      <w:r>
+        <w:rPr>
+          <w:rFonts w:ascii="Courier New" w:eastAsia="Times New Roman" w:hAnsi="Courier New" w:cs="Courier New"/>
+          <w:color w:val="000000"/>
+          <w:sz w:val="18"/>
+          <w:szCs w:val="18"/>
+        </w:rPr>
+        <w:t>    </w:t>
+      </w:r>
+      <w:r>
+        <w:rPr>
+          <w:rFonts w:ascii="Courier New" w:eastAsia="Times New Roman" w:hAnsi="Courier New" w:cs="Courier New"/>
+          <w:color w:val="A31515"/>
+          <w:sz w:val="18"/>
+          <w:szCs w:val="18"/>
+        </w:rPr>
+        <w:t>"</w:t>
+      </w:r>
+      <w:proofErr w:type="spellStart"/>
+      <w:proofErr w:type="gramStart"/>
+      <w:r>
+        <w:rPr>
+          <w:rFonts w:ascii="Courier New" w:eastAsia="Times New Roman" w:hAnsi="Courier New" w:cs="Courier New"/>
+          <w:color w:val="A31515"/>
+          <w:sz w:val="18"/>
+          <w:szCs w:val="18"/>
+        </w:rPr>
+        <w:t>recipeModificationDt</w:t>
+      </w:r>
+      <w:proofErr w:type="spellEnd"/>
+      <w:proofErr w:type="gramEnd"/>
+      <w:r>
+        <w:rPr>
+          <w:rFonts w:ascii="Courier New" w:eastAsia="Times New Roman" w:hAnsi="Courier New" w:cs="Courier New"/>
+          <w:color w:val="A31515"/>
+          <w:sz w:val="18"/>
+          <w:szCs w:val="18"/>
+        </w:rPr>
+        <w:t>"</w:t>
+      </w:r>
+      <w:r>
+        <w:rPr>
+          <w:rFonts w:ascii="Courier New" w:eastAsia="Times New Roman" w:hAnsi="Courier New" w:cs="Courier New"/>
+          <w:color w:val="000000"/>
+          <w:sz w:val="18"/>
+          <w:szCs w:val="18"/>
+        </w:rPr>
+        <w:t>: </w:t>
+      </w:r>
+      <w:r>
+        <w:rPr>
+          <w:rFonts w:ascii="Courier New" w:eastAsia="Times New Roman" w:hAnsi="Courier New" w:cs="Courier New"/>
+          <w:color w:val="0451A5"/>
+          <w:sz w:val="18"/>
+          <w:szCs w:val="18"/>
+        </w:rPr>
+        <w:t>"2021-05-18T18:30:00.000+00:00"</w:t>
+      </w:r>
+      <w:r>
+        <w:rPr>
+          <w:rFonts w:ascii="Courier New" w:eastAsia="Times New Roman" w:hAnsi="Courier New" w:cs="Courier New"/>
+          <w:color w:val="000000"/>
+          <w:sz w:val="18"/>
+          <w:szCs w:val="18"/>
+        </w:rPr>
+        <w:t>,</w:t>
+      </w:r>
+    </w:p>
+    <w:p>
+      <w:pPr>
+        <w:shd w:val="clear" w:color="auto" w:fill="FFFFFE"/>
+        <w:spacing w:after="0" w:line="270" w:lineRule="atLeast"/>
+        <w:rPr>
+          <w:rFonts w:ascii="Courier New" w:eastAsia="Times New Roman" w:hAnsi="Courier New" w:cs="Courier New"/>
+          <w:color w:val="000000"/>
+          <w:sz w:val="18"/>
+          <w:szCs w:val="18"/>
+        </w:rPr>
+      </w:pPr>
+      <w:r>
+        <w:rPr>
+          <w:rFonts w:ascii="Courier New" w:eastAsia="Times New Roman" w:hAnsi="Courier New" w:cs="Courier New"/>
+          <w:color w:val="000000"/>
+          <w:sz w:val="18"/>
+          <w:szCs w:val="18"/>
+        </w:rPr>
+        <w:t>    </w:t>
+      </w:r>
+      <w:r>
+        <w:rPr>
+          <w:rFonts w:ascii="Courier New" w:eastAsia="Times New Roman" w:hAnsi="Courier New" w:cs="Courier New"/>
+          <w:color w:val="A31515"/>
+          <w:sz w:val="18"/>
+          <w:szCs w:val="18"/>
+        </w:rPr>
+        <w:t>"</w:t>
+      </w:r>
+      <w:proofErr w:type="spellStart"/>
+      <w:proofErr w:type="gramStart"/>
+      <w:r>
+        <w:rPr>
+          <w:rFonts w:ascii="Courier New" w:eastAsia="Times New Roman" w:hAnsi="Courier New" w:cs="Courier New"/>
+          <w:color w:val="A31515"/>
+          <w:sz w:val="18"/>
+          <w:szCs w:val="18"/>
+        </w:rPr>
+        <w:t>noOfPerson</w:t>
+      </w:r>
+      <w:proofErr w:type="spellEnd"/>
+      <w:proofErr w:type="gramEnd"/>
+      <w:r>
+        <w:rPr>
+          <w:rFonts w:ascii="Courier New" w:eastAsia="Times New Roman" w:hAnsi="Courier New" w:cs="Courier New"/>
+          <w:color w:val="A31515"/>
+          <w:sz w:val="18"/>
+          <w:szCs w:val="18"/>
+        </w:rPr>
+        <w:t>"</w:t>
+      </w:r>
+      <w:r>
+        <w:rPr>
+          <w:rFonts w:ascii="Courier New" w:eastAsia="Times New Roman" w:hAnsi="Courier New" w:cs="Courier New"/>
+          <w:color w:val="000000"/>
+          <w:sz w:val="18"/>
+          <w:szCs w:val="18"/>
+        </w:rPr>
+        <w:t>: </w:t>
+      </w:r>
+      <w:r>
+        <w:rPr>
+          <w:rFonts w:ascii="Courier New" w:eastAsia="Times New Roman" w:hAnsi="Courier New" w:cs="Courier New"/>
+          <w:color w:val="098658"/>
+          <w:sz w:val="18"/>
+          <w:szCs w:val="18"/>
+        </w:rPr>
+        <w:t>5</w:t>
+      </w:r>
+      <w:r>
+        <w:rPr>
+          <w:rFonts w:ascii="Courier New" w:eastAsia="Times New Roman" w:hAnsi="Courier New" w:cs="Courier New"/>
+          <w:color w:val="000000"/>
+          <w:sz w:val="18"/>
+          <w:szCs w:val="18"/>
+        </w:rPr>
+        <w:t>,</w:t>
+      </w:r>
+    </w:p>
+    <w:p>
+      <w:pPr>
+        <w:shd w:val="clear" w:color="auto" w:fill="FFFFFE"/>
+        <w:spacing w:after="0" w:line="270" w:lineRule="atLeast"/>
+        <w:rPr>
+          <w:rFonts w:ascii="Courier New" w:eastAsia="Times New Roman" w:hAnsi="Courier New" w:cs="Courier New"/>
+          <w:color w:val="000000"/>
+          <w:sz w:val="18"/>
+          <w:szCs w:val="18"/>
+        </w:rPr>
+      </w:pPr>
+      <w:r>
+        <w:rPr>
+          <w:rFonts w:ascii="Courier New" w:eastAsia="Times New Roman" w:hAnsi="Courier New" w:cs="Courier New"/>
+          <w:color w:val="000000"/>
+          <w:sz w:val="18"/>
+          <w:szCs w:val="18"/>
+        </w:rPr>
+        <w:t>    </w:t>
+      </w:r>
+      <w:r>
+        <w:rPr>
+          <w:rFonts w:ascii="Courier New" w:eastAsia="Times New Roman" w:hAnsi="Courier New" w:cs="Courier New"/>
+          <w:color w:val="A31515"/>
+          <w:sz w:val="18"/>
+          <w:szCs w:val="18"/>
+        </w:rPr>
+        <w:t>"</w:t>
+      </w:r>
+      <w:proofErr w:type="spellStart"/>
+      <w:r>
+        <w:rPr>
+          <w:rFonts w:ascii="Courier New" w:eastAsia="Times New Roman" w:hAnsi="Courier New" w:cs="Courier New"/>
+          <w:color w:val="A31515"/>
+          <w:sz w:val="18"/>
+          <w:szCs w:val="18"/>
+        </w:rPr>
+        <w:t>ingredientsId</w:t>
+      </w:r>
+      <w:proofErr w:type="spellEnd"/>
+      <w:r>
+        <w:rPr>
+          <w:rFonts w:ascii="Courier New" w:eastAsia="Times New Roman" w:hAnsi="Courier New" w:cs="Courier New"/>
+          <w:color w:val="A31515"/>
+          <w:sz w:val="18"/>
+          <w:szCs w:val="18"/>
+        </w:rPr>
+        <w:t>"</w:t>
+      </w:r>
+      <w:r>
+        <w:rPr>
+          <w:rFonts w:ascii="Courier New" w:eastAsia="Times New Roman" w:hAnsi="Courier New" w:cs="Courier New"/>
+          <w:color w:val="000000"/>
+          <w:sz w:val="18"/>
+          <w:szCs w:val="18"/>
+        </w:rPr>
+        <w:t>: </w:t>
+      </w:r>
+      <w:r>
+        <w:rPr>
+          <w:rFonts w:ascii="Courier New" w:eastAsia="Times New Roman" w:hAnsi="Courier New" w:cs="Courier New"/>
+          <w:color w:val="098658"/>
+          <w:sz w:val="18"/>
+          <w:szCs w:val="18"/>
+        </w:rPr>
+        <w:t>4</w:t>
+      </w:r>
+      <w:r>
+        <w:rPr>
+          <w:rFonts w:ascii="Courier New" w:eastAsia="Times New Roman" w:hAnsi="Courier New" w:cs="Courier New"/>
+          <w:color w:val="000000"/>
+          <w:sz w:val="18"/>
+          <w:szCs w:val="18"/>
+        </w:rPr>
+        <w:t>,</w:t>
+      </w:r>
+    </w:p>
+    <w:p>
+      <w:pPr>
+        <w:shd w:val="clear" w:color="auto" w:fill="FFFFFE"/>
+        <w:spacing w:after="0" w:line="270" w:lineRule="atLeast"/>
+        <w:rPr>
+          <w:rFonts w:ascii="Courier New" w:eastAsia="Times New Roman" w:hAnsi="Courier New" w:cs="Courier New"/>
+          <w:color w:val="000000"/>
+          <w:sz w:val="18"/>
+          <w:szCs w:val="18"/>
+        </w:rPr>
+      </w:pPr>
+      <w:r>
+        <w:rPr>
+          <w:rFonts w:ascii="Courier New" w:eastAsia="Times New Roman" w:hAnsi="Courier New" w:cs="Courier New"/>
+          <w:color w:val="000000"/>
+          <w:sz w:val="18"/>
+          <w:szCs w:val="18"/>
+        </w:rPr>
+        <w:t>    </w:t>
+      </w:r>
+      <w:r>
+        <w:rPr>
+          <w:rFonts w:ascii="Courier New" w:eastAsia="Times New Roman" w:hAnsi="Courier New" w:cs="Courier New"/>
+          <w:color w:val="A31515"/>
+          <w:sz w:val="18"/>
+          <w:szCs w:val="18"/>
+        </w:rPr>
+        <w:t>"</w:t>
+      </w:r>
+      <w:proofErr w:type="gramStart"/>
+      <w:r>
+        <w:rPr>
+          <w:rFonts w:ascii="Courier New" w:eastAsia="Times New Roman" w:hAnsi="Courier New" w:cs="Courier New"/>
+          <w:color w:val="A31515"/>
+          <w:sz w:val="18"/>
+          <w:szCs w:val="18"/>
+        </w:rPr>
+        <w:t>active</w:t>
+      </w:r>
+      <w:proofErr w:type="gramEnd"/>
+      <w:r>
+        <w:rPr>
+          <w:rFonts w:ascii="Courier New" w:eastAsia="Times New Roman" w:hAnsi="Courier New" w:cs="Courier New"/>
+          <w:color w:val="A31515"/>
+          <w:sz w:val="18"/>
+          <w:szCs w:val="18"/>
+        </w:rPr>
+        <w:t>"</w:t>
+      </w:r>
+      <w:r>
+        <w:rPr>
+          <w:rFonts w:ascii="Courier New" w:eastAsia="Times New Roman" w:hAnsi="Courier New" w:cs="Courier New"/>
+          <w:color w:val="000000"/>
+          <w:sz w:val="18"/>
+          <w:szCs w:val="18"/>
+        </w:rPr>
+        <w:t>: </w:t>
+      </w:r>
+      <w:r>
+        <w:rPr>
+          <w:rFonts w:ascii="Courier New" w:eastAsia="Times New Roman" w:hAnsi="Courier New" w:cs="Courier New"/>
+          <w:b/>
+          <w:bCs/>
+          <w:color w:val="0451A5"/>
+          <w:sz w:val="18"/>
+          <w:szCs w:val="18"/>
+        </w:rPr>
+        <w:t>false</w:t>
+      </w:r>
+    </w:p>
+    <w:p>
+      <w:pPr>
+        <w:shd w:val="clear" w:color="auto" w:fill="FFFFFE"/>
+        <w:spacing w:after="0" w:line="270" w:lineRule="atLeast"/>
+        <w:rPr>
+          <w:rFonts w:ascii="Courier New" w:eastAsia="Times New Roman" w:hAnsi="Courier New" w:cs="Courier New"/>
+          <w:color w:val="000000"/>
+          <w:sz w:val="18"/>
+          <w:szCs w:val="18"/>
+        </w:rPr>
+      </w:pPr>
+      <w:r>
+        <w:rPr>
+          <w:rFonts w:ascii="Courier New" w:eastAsia="Times New Roman" w:hAnsi="Courier New" w:cs="Courier New"/>
           <w:color w:val="000000"/>
           <w:sz w:val="18"/>
           <w:szCs w:val="18"/>
@@ -2670,72 +2803,28 @@
           <w:szCs w:val="18"/>
         </w:rPr>
       </w:pPr>
-      <w:r>
-        <w:t>Output</w:t>
-      </w:r>
-      <w:r>
-        <w:rPr>
-          <w:rFonts w:ascii="Courier New" w:eastAsia="Times New Roman" w:hAnsi="Courier New" w:cs="Courier New"/>
-          <w:color w:val="000000"/>
-          <w:sz w:val="18"/>
-          <w:szCs w:val="18"/>
-        </w:rPr>
-        <w:t xml:space="preserve">: </w:t>
-      </w:r>
-      <w:r>
-        <w:rPr>
-          <w:rFonts w:ascii="Courier New" w:eastAsia="Times New Roman" w:hAnsi="Courier New" w:cs="Courier New"/>
-          <w:color w:val="000000"/>
-          <w:sz w:val="18"/>
-          <w:szCs w:val="18"/>
-        </w:rPr>
-        <w:t>{"recipeId":4,"recipeCd":"CRISPY COCONUT OATMEALS","recipeCreationDt":"2021-05-05T18:30:00.000+00:00","recipeModificationDt":"2021-05-05T18:30:00.000+00:00","noOfPerson":5,"active"</w:t>
-      </w:r>
+    </w:p>
+    <w:p>
+      <w:pPr>
+        <w:rPr>
+          <w:b/>
+        </w:rPr>
+      </w:pPr>
+      <w:r>
+        <w:rPr>
+          <w:b/>
+        </w:rPr>
+        <w:t>DELETE Method:</w:t>
+      </w:r>
+    </w:p>
+    <w:p>
       <w:proofErr w:type="gramStart"/>
       <w:r>
-        <w:rPr>
-          <w:rFonts w:ascii="Courier New" w:eastAsia="Times New Roman" w:hAnsi="Courier New" w:cs="Courier New"/>
-          <w:color w:val="000000"/>
-          <w:sz w:val="18"/>
-          <w:szCs w:val="18"/>
-        </w:rPr>
-        <w:t>:true</w:t>
+        <w:t>URL :</w:t>
       </w:r>
       <w:proofErr w:type="gramEnd"/>
       <w:r>
-        <w:rPr>
-          <w:rFonts w:ascii="Courier New" w:eastAsia="Times New Roman" w:hAnsi="Courier New" w:cs="Courier New"/>
-          <w:color w:val="000000"/>
-          <w:sz w:val="18"/>
-          <w:szCs w:val="18"/>
-        </w:rPr>
-        <w:t>}</w:t>
-      </w:r>
-    </w:p>
-    <w:p>
-      <w:pPr>
-        <w:rPr>
-          <w:b/>
-        </w:rPr>
-      </w:pPr>
-      <w:r>
-        <w:rPr>
-          <w:b/>
-        </w:rPr>
-        <w:t>DELETE Method:</w:t>
-      </w:r>
-    </w:p>
-    <w:p>
-      <w:proofErr w:type="gramStart"/>
-      <w:r>
-        <w:t>URL :</w:t>
-      </w:r>
-      <w:proofErr w:type="gramEnd"/>
-      <w:r>
-        <w:t xml:space="preserve"> </w:t>
-      </w:r>
-      <w:r>
-        <w:t>http://localhost:8080/users/recipe/4</w:t>
+        <w:t xml:space="preserve"> http://localhost:8080/users/recipe/4</w:t>
       </w:r>
     </w:p>
     <w:p>
@@ -2771,6 +2860,19 @@
         </w:rPr>
         <w:t>: Authorization – Bearer “JWT token”</w:t>
       </w:r>
+    </w:p>
+    <w:p>
+      <w:pPr>
+        <w:rPr>
+          <w:rFonts w:ascii="Helvetica" w:hAnsi="Helvetica" w:cs="Helvetica"/>
+          <w:color w:val="505050"/>
+          <w:sz w:val="18"/>
+          <w:szCs w:val="18"/>
+          <w:shd w:val="clear" w:color="auto" w:fill="FFFFFF"/>
+        </w:rPr>
+      </w:pPr>
+      <w:bookmarkStart w:id="0" w:name="_GoBack"/>
+      <w:bookmarkEnd w:id="0"/>
     </w:p>
     <w:p>
       <w:pPr>
@@ -2788,8 +2890,14 @@
           <w:b/>
           <w:highlight w:val="yellow"/>
         </w:rPr>
-        <w:lastRenderedPageBreak/>
-        <w:t>Spring Security:</w:t>
+        <w:t>Spring Security with JWT web authentication</w:t>
+      </w:r>
+      <w:r>
+        <w:rPr>
+          <w:b/>
+          <w:highlight w:val="yellow"/>
+        </w:rPr>
+        <w:t>:</w:t>
       </w:r>
     </w:p>
     <w:p>
@@ -2884,10 +2992,7 @@
         </w:rPr>
       </w:pPr>
       <w:r>
-        <w:t>In</w:t>
-      </w:r>
-      <w:r>
-        <w:t>put</w:t>
+        <w:t>Input</w:t>
       </w:r>
       <w:r>
         <w:rPr>
@@ -3228,6 +3333,7 @@
         <w:rPr>
           <w:highlight w:val="yellow"/>
         </w:rPr>
+        <w:lastRenderedPageBreak/>
         <w:t>Integration of Swagger UI:</w:t>
       </w:r>
     </w:p>
@@ -3306,7 +3412,6 @@
         <w:rPr>
           <w:noProof/>
         </w:rPr>
-        <w:lastRenderedPageBreak/>
         <w:drawing>
           <wp:inline distT="0" distB="0" distL="0" distR="0" wp14:anchorId="324C3857" wp14:editId="57C1BBDF">
             <wp:extent cx="5943600" cy="2766060"/>
@@ -3354,6 +3459,7 @@
         <w:rPr>
           <w:noProof/>
         </w:rPr>
+        <w:lastRenderedPageBreak/>
         <w:drawing>
           <wp:inline distT="0" distB="0" distL="0" distR="0" wp14:anchorId="79885A6F" wp14:editId="00FD9670">
             <wp:extent cx="5943600" cy="3372485"/>
@@ -4049,6 +4155,7 @@
           <w:sz w:val="20"/>
           <w:szCs w:val="20"/>
         </w:rPr>
+        <w:lastRenderedPageBreak/>
         <w:tab/>
       </w:r>
       <w:proofErr w:type="gramStart"/>
@@ -6836,7 +6943,6 @@
           <w:sz w:val="20"/>
           <w:szCs w:val="20"/>
         </w:rPr>
-        <w:lastRenderedPageBreak/>
         <w:tab/>
       </w:r>
       <w:r>
@@ -7084,8 +7190,6 @@
         <w:shd w:val="clear" w:color="auto" w:fill="FFFFFE"/>
         <w:spacing w:line="270" w:lineRule="atLeast"/>
       </w:pPr>
-      <w:bookmarkStart w:id="0" w:name="_GoBack"/>
-      <w:bookmarkEnd w:id="0"/>
     </w:p>
     <w:p>
       <w:pPr>
@@ -7302,6 +7406,7 @@
           <w:sz w:val="20"/>
           <w:szCs w:val="20"/>
         </w:rPr>
+        <w:lastRenderedPageBreak/>
         <w:t>spring.datasource.username</w:t>
       </w:r>
       <w:proofErr w:type="spellEnd"/>
@@ -7487,15 +7592,29 @@
         <w:shd w:val="clear" w:color="auto" w:fill="FFFFFE"/>
         <w:spacing w:line="270" w:lineRule="atLeast"/>
       </w:pPr>
+    </w:p>
+    <w:p>
+      <w:pPr>
+        <w:pStyle w:val="ListParagraph"/>
+        <w:shd w:val="clear" w:color="auto" w:fill="FFFFFE"/>
+        <w:spacing w:line="270" w:lineRule="atLeast"/>
+      </w:pPr>
+    </w:p>
+    <w:p>
+      <w:pPr>
+        <w:pStyle w:val="ListParagraph"/>
+        <w:shd w:val="clear" w:color="auto" w:fill="FFFFFE"/>
+        <w:spacing w:line="270" w:lineRule="atLeast"/>
+      </w:pPr>
       <w:r>
         <w:rPr>
           <w:noProof/>
         </w:rPr>
         <w:drawing>
-          <wp:inline distT="0" distB="0" distL="0" distR="0" wp14:anchorId="17886268" wp14:editId="6C3C0140">
-            <wp:extent cx="5943600" cy="2024380"/>
+          <wp:inline distT="0" distB="0" distL="0" distR="0" wp14:anchorId="7C67CD8C" wp14:editId="5FD927C6">
+            <wp:extent cx="5943600" cy="3533140"/>
             <wp:effectExtent l="0" t="0" r="0" b="0"/>
-            <wp:docPr id="6" name="Picture 6"/>
+            <wp:docPr id="2" name="Picture 2"/>
             <wp:cNvGraphicFramePr>
               <a:graphicFrameLocks xmlns:a="http://schemas.openxmlformats.org/drawingml/2006/main" noChangeAspect="1"/>
             </wp:cNvGraphicFramePr>
@@ -7515,7 +7634,7 @@
                   <pic:spPr>
                     <a:xfrm>
                       <a:off x="0" y="0"/>
-                      <a:ext cx="5943600" cy="2024380"/>
+                      <a:ext cx="5943600" cy="3533140"/>
                     </a:xfrm>
                     <a:prstGeom prst="rect">
                       <a:avLst/>
@@ -7541,101 +7660,6 @@
         <w:shd w:val="clear" w:color="auto" w:fill="FFFFFE"/>
         <w:spacing w:line="270" w:lineRule="atLeast"/>
       </w:pPr>
-      <w:r>
-        <w:rPr>
-          <w:noProof/>
-        </w:rPr>
-        <w:drawing>
-          <wp:inline distT="0" distB="0" distL="0" distR="0" wp14:anchorId="5D166C25" wp14:editId="355AB30F">
-            <wp:extent cx="5943600" cy="1821815"/>
-            <wp:effectExtent l="0" t="0" r="0" b="6985"/>
-            <wp:docPr id="7" name="Picture 7"/>
-            <wp:cNvGraphicFramePr>
-              <a:graphicFrameLocks xmlns:a="http://schemas.openxmlformats.org/drawingml/2006/main" noChangeAspect="1"/>
-            </wp:cNvGraphicFramePr>
-            <a:graphic xmlns:a="http://schemas.openxmlformats.org/drawingml/2006/main">
-              <a:graphicData uri="http://schemas.openxmlformats.org/drawingml/2006/picture">
-                <pic:pic xmlns:pic="http://schemas.openxmlformats.org/drawingml/2006/picture">
-                  <pic:nvPicPr>
-                    <pic:cNvPr id="1" name=""/>
-                    <pic:cNvPicPr/>
-                  </pic:nvPicPr>
-                  <pic:blipFill>
-                    <a:blip r:embed="rId17"/>
-                    <a:stretch>
-                      <a:fillRect/>
-                    </a:stretch>
-                  </pic:blipFill>
-                  <pic:spPr>
-                    <a:xfrm>
-                      <a:off x="0" y="0"/>
-                      <a:ext cx="5943600" cy="1821815"/>
-                    </a:xfrm>
-                    <a:prstGeom prst="rect">
-                      <a:avLst/>
-                    </a:prstGeom>
-                  </pic:spPr>
-                </pic:pic>
-              </a:graphicData>
-            </a:graphic>
-          </wp:inline>
-        </w:drawing>
-      </w:r>
-    </w:p>
-    <w:p>
-      <w:pPr>
-        <w:pStyle w:val="ListParagraph"/>
-        <w:shd w:val="clear" w:color="auto" w:fill="FFFFFE"/>
-        <w:spacing w:line="270" w:lineRule="atLeast"/>
-      </w:pPr>
-    </w:p>
-    <w:p>
-      <w:pPr>
-        <w:pStyle w:val="ListParagraph"/>
-        <w:shd w:val="clear" w:color="auto" w:fill="FFFFFE"/>
-        <w:spacing w:line="270" w:lineRule="atLeast"/>
-      </w:pPr>
-      <w:r>
-        <w:rPr>
-          <w:noProof/>
-        </w:rPr>
-        <w:lastRenderedPageBreak/>
-        <w:drawing>
-          <wp:inline distT="0" distB="0" distL="0" distR="0" wp14:anchorId="194A5688" wp14:editId="4441B963">
-            <wp:extent cx="5943600" cy="1573530"/>
-            <wp:effectExtent l="0" t="0" r="0" b="7620"/>
-            <wp:docPr id="8" name="Picture 8"/>
-            <wp:cNvGraphicFramePr>
-              <a:graphicFrameLocks xmlns:a="http://schemas.openxmlformats.org/drawingml/2006/main" noChangeAspect="1"/>
-            </wp:cNvGraphicFramePr>
-            <a:graphic xmlns:a="http://schemas.openxmlformats.org/drawingml/2006/main">
-              <a:graphicData uri="http://schemas.openxmlformats.org/drawingml/2006/picture">
-                <pic:pic xmlns:pic="http://schemas.openxmlformats.org/drawingml/2006/picture">
-                  <pic:nvPicPr>
-                    <pic:cNvPr id="1" name=""/>
-                    <pic:cNvPicPr/>
-                  </pic:nvPicPr>
-                  <pic:blipFill>
-                    <a:blip r:embed="rId18"/>
-                    <a:stretch>
-                      <a:fillRect/>
-                    </a:stretch>
-                  </pic:blipFill>
-                  <pic:spPr>
-                    <a:xfrm>
-                      <a:off x="0" y="0"/>
-                      <a:ext cx="5943600" cy="1573530"/>
-                    </a:xfrm>
-                    <a:prstGeom prst="rect">
-                      <a:avLst/>
-                    </a:prstGeom>
-                  </pic:spPr>
-                </pic:pic>
-              </a:graphicData>
-            </a:graphic>
-          </wp:inline>
-        </w:drawing>
-      </w:r>
     </w:p>
     <w:p>
       <w:pPr>
@@ -7804,7 +7828,14 @@
         <w:spacing w:line="270" w:lineRule="atLeast"/>
       </w:pPr>
       <w:r>
-        <w:t>Currently this project has been developed for small level demos of rest service API,</w:t>
+        <w:lastRenderedPageBreak/>
+        <w:t xml:space="preserve">Currently this project has been developed for </w:t>
+      </w:r>
+      <w:r>
+        <w:t xml:space="preserve">a </w:t>
+      </w:r>
+      <w:r>
+        <w:t>small level demos of rest service API,</w:t>
       </w:r>
       <w:r>
         <w:t xml:space="preserve"> with limited facility</w:t>
@@ -7813,7 +7844,16 @@
         <w:t xml:space="preserve"> </w:t>
       </w:r>
       <w:r>
-        <w:t xml:space="preserve">But there are still more chances to increase the </w:t>
+        <w:t>but</w:t>
+      </w:r>
+      <w:r>
+        <w:t xml:space="preserve"> there are still more chances to </w:t>
+      </w:r>
+      <w:r>
+        <w:t>improvise this.</w:t>
+      </w:r>
+      <w:r>
+        <w:t xml:space="preserve"> </w:t>
       </w:r>
     </w:p>
     <w:p>
@@ -7823,7 +7863,15 @@
         <w:spacing w:line="270" w:lineRule="atLeast"/>
       </w:pPr>
       <w:r>
-        <w:t>This project can be improved by adding some more features:</w:t>
+        <w:t xml:space="preserve">This project can be </w:t>
+      </w:r>
+      <w:proofErr w:type="spellStart"/>
+      <w:r>
+        <w:t>improvized</w:t>
+      </w:r>
+      <w:proofErr w:type="spellEnd"/>
+      <w:r>
+        <w:t xml:space="preserve"> by adding some more features:</w:t>
       </w:r>
     </w:p>
     <w:p>

</xml_diff>